<commit_message>
Update report on artificial data analysis
</commit_message>
<xml_diff>
--- a/OTR analyses/artificial-data-summary.docx
+++ b/OTR analyses/artificial-data-summary.docx
@@ -41,7 +41,7 @@
         <w:pStyle w:val="Date"/>
       </w:pPr>
       <w:r>
-        <w:t xml:space="preserve">2023-08-24</w:t>
+        <w:t xml:space="preserve">2023-09-20</w:t>
       </w:r>
     </w:p>
     <w:sdt>
@@ -75,7 +75,7 @@
         <w:pStyle w:val="FirstParagraph"/>
       </w:pPr>
       <w:r>
-        <w:t xml:space="preserve">In this document, we examine the influence of two different data analytic choices</w:t>
+        <w:t xml:space="preserve">In this document, we examine the influence of different data analytic choices</w:t>
       </w:r>
       <w:r>
         <w:t xml:space="preserve"> </w:t>
@@ -113,24 +113,6 @@
       </w:r>
       <w:r>
         <w:t xml:space="preserve">per arm.</w:t>
-      </w:r>
-    </w:p>
-    <w:p>
-      <w:pPr>
-        <w:numPr>
-          <w:ilvl w:val="0"/>
-          <w:numId w:val="1001"/>
-        </w:numPr>
-        <w:pStyle w:val="Compact"/>
-      </w:pPr>
-      <w:r>
-        <w:t xml:space="preserve">The influence of a misspecified outcome regression model on Q-learning versus</w:t>
-      </w:r>
-      <w:r>
-        <w:t xml:space="preserve"> </w:t>
-      </w:r>
-      <w:r>
-        <w:t xml:space="preserve">value search estimation.</w:t>
       </w:r>
     </w:p>
     <w:p>
@@ -553,169 +535,6 @@
     </w:p>
     <w:p>
       <w:pPr>
-        <w:numPr>
-          <w:ilvl w:val="0"/>
-          <w:numId w:val="1002"/>
-        </w:numPr>
-        <w:pStyle w:val="Compact"/>
-      </w:pPr>
-      <w:r>
-        <w:rPr>
-          <w:bCs/>
-          <w:b/>
-        </w:rPr>
-        <w:t xml:space="preserve">Update 2.</w:t>
-      </w:r>
-      <w:r>
-        <w:t xml:space="preserve"> </w:t>
-      </w:r>
-      <w:r>
-        <w:t xml:space="preserve">The outcome value is modified as follows where</w:t>
-      </w:r>
-      <w:r>
-        <w:t xml:space="preserve"> </w:t>
-      </w:r>
-      <m:oMath>
-        <m:r>
-          <m:rPr>
-            <m:nor/>
-            <m:sty m:val="p"/>
-            <m:scr m:val="monospace"/>
-          </m:rPr>
-          <m:t>cesd2</m:t>
-        </m:r>
-      </m:oMath>
-      <w:r>
-        <w:t xml:space="preserve"> </w:t>
-      </w:r>
-      <w:r>
-        <w:t xml:space="preserve">is</w:t>
-      </w:r>
-      <w:r>
-        <w:t xml:space="preserve"> </w:t>
-      </w:r>
-      <w:r>
-        <w:t xml:space="preserve">now the outcome value after update 1,</w:t>
-      </w:r>
-    </w:p>
-    <w:p>
-      <w:pPr>
-        <w:pStyle w:val="Compact"/>
-      </w:pPr>
-      <m:oMathPara>
-        <m:oMathParaPr>
-          <m:jc m:val="center"/>
-        </m:oMathParaPr>
-        <m:oMath>
-          <m:acc>
-            <m:accPr>
-              <m:chr m:val="̃"/>
-            </m:accPr>
-            <m:e>
-              <m:r>
-                <m:rPr>
-                  <m:nor/>
-                  <m:sty m:val="p"/>
-                  <m:scr m:val="monospace"/>
-                </m:rPr>
-                <m:t>cesd2</m:t>
-              </m:r>
-            </m:e>
-          </m:acc>
-          <m:r>
-            <m:rPr>
-              <m:sty m:val="p"/>
-            </m:rPr>
-            <m:t>=</m:t>
-          </m:r>
-          <m:r>
-            <m:rPr>
-              <m:nor/>
-              <m:sty m:val="p"/>
-              <m:scr m:val="monospace"/>
-            </m:rPr>
-            <m:t>cesd2</m:t>
-          </m:r>
-          <m:r>
-            <m:rPr>
-              <m:sty m:val="p"/>
-            </m:rPr>
-            <m:t>+</m:t>
-          </m:r>
-          <m:r>
-            <m:t>0.01</m:t>
-          </m:r>
-          <m:r>
-            <m:rPr>
-              <m:sty m:val="p"/>
-            </m:rPr>
-            <m:t>⋅</m:t>
-          </m:r>
-          <m:sSup>
-            <m:e>
-              <m:d>
-                <m:dPr>
-                  <m:begChr m:val="("/>
-                  <m:endChr m:val=")"/>
-                  <m:sepChr m:val=""/>
-                  <m:grow/>
-                </m:dPr>
-                <m:e>
-                  <m:r>
-                    <m:rPr>
-                      <m:nor/>
-                      <m:sty m:val="p"/>
-                      <m:scr m:val="monospace"/>
-                    </m:rPr>
-                    <m:t>age</m:t>
-                  </m:r>
-                  <m:r>
-                    <m:rPr>
-                      <m:sty m:val="p"/>
-                    </m:rPr>
-                    <m:t>−</m:t>
-                  </m:r>
-                  <m:r>
-                    <m:t>25</m:t>
-                  </m:r>
-                </m:e>
-              </m:d>
-            </m:e>
-            <m:sup>
-              <m:r>
-                <m:t>2</m:t>
-              </m:r>
-            </m:sup>
-          </m:sSup>
-          <m:r>
-            <m:rPr>
-              <m:sty m:val="p"/>
-            </m:rPr>
-            <m:t>.</m:t>
-          </m:r>
-        </m:oMath>
-      </m:oMathPara>
-    </w:p>
-    <w:p>
-      <w:pPr>
-        <w:numPr>
-          <w:ilvl w:val="0"/>
-          <w:numId w:val="1000"/>
-        </w:numPr>
-        <w:pStyle w:val="Compact"/>
-      </w:pPr>
-      <w:r>
-        <w:t xml:space="preserve">This update thus changes the main effects only. After this update, a linear</w:t>
-      </w:r>
-      <w:r>
-        <w:t xml:space="preserve"> </w:t>
-      </w:r>
-      <w:r>
-        <w:t xml:space="preserve">regression model without quadratic age effect will thus be misspecified.</w:t>
-      </w:r>
-    </w:p>
-    <w:p>
-      <w:pPr>
         <w:pStyle w:val="FirstParagraph"/>
       </w:pPr>
       <w:r>
@@ -1612,7 +1431,7 @@
     </w:p>
     <w:p>
       <w:pPr>
-        <w:pStyle w:val="CaptionedFigure"/>
+        <w:pStyle w:val="BodyText"/>
       </w:pPr>
       <w:r>
         <w:drawing>
@@ -1656,15 +1475,595 @@
           </wp:inline>
         </w:drawing>
       </w:r>
+      <w:r>
+        <w:t xml:space="preserve"> </w:t>
+      </w:r>
+      <w:r>
+        <w:t xml:space="preserve">For completeness, we also summarize the information in the above figure in the</w:t>
+      </w:r>
+      <w:r>
+        <w:t xml:space="preserve"> </w:t>
+      </w:r>
+      <w:r>
+        <w:t xml:space="preserve">following table.</w:t>
+      </w:r>
     </w:p>
-    <w:p>
-      <w:pPr>
-        <w:pStyle w:val="ImageCaption"/>
-      </w:pPr>
-      <w:r>
-        <w:t xml:space="preserve">Pooled estimates for the value of the aggregated regimes together with 95% confidence intervals for the update 1 data. The pooled estimates and confidence interval are obtained by applying Rubin’s rules.</w:t>
-      </w:r>
-    </w:p>
+    <w:tbl>
+      <w:tblPr>
+        <w:tblStyle w:val="Table"/>
+        <w:tblW w:type="pct" w:w="5000"/>
+        <w:tblLook w:firstRow="1" w:lastRow="0" w:firstColumn="0" w:lastColumn="0" w:noHBand="0" w:noVBand="0" w:val="0020"/>
+        <w:jc w:val="start"/>
+      </w:tblPr>
+      <w:tblGrid>
+        <w:gridCol w:w="1177"/>
+        <w:gridCol w:w="2354"/>
+        <w:gridCol w:w="2461"/>
+        <w:gridCol w:w="963"/>
+        <w:gridCol w:w="963"/>
+      </w:tblGrid>
+      <w:tr>
+        <w:trPr>
+          <w:tblHeader w:val="true"/>
+        </w:trPr>
+        <w:tc>
+          <w:tcPr/>
+          <w:p>
+            <w:pPr>
+              <w:pStyle w:val="Compact"/>
+              <w:jc w:val="left"/>
+            </w:pPr>
+            <w:r>
+              <w:t xml:space="preserve">imputation</w:t>
+            </w:r>
+          </w:p>
+        </w:tc>
+        <w:tc>
+          <w:tcPr/>
+          <w:p>
+            <w:pPr>
+              <w:pStyle w:val="Compact"/>
+              <w:jc w:val="left"/>
+            </w:pPr>
+            <w:r>
+              <w:t xml:space="preserve">OTR_method</w:t>
+            </w:r>
+          </w:p>
+        </w:tc>
+        <w:tc>
+          <w:tcPr/>
+          <w:p>
+            <w:pPr>
+              <w:pStyle w:val="Compact"/>
+              <w:jc w:val="right"/>
+            </w:pPr>
+            <w:r>
+              <w:t xml:space="preserve">pooled_estimated_value</w:t>
+            </w:r>
+          </w:p>
+        </w:tc>
+        <w:tc>
+          <w:tcPr/>
+          <w:p>
+            <w:pPr>
+              <w:pStyle w:val="Compact"/>
+              <w:jc w:val="right"/>
+            </w:pPr>
+            <w:r>
+              <w:t xml:space="preserve">lower_ci</w:t>
+            </w:r>
+          </w:p>
+        </w:tc>
+        <w:tc>
+          <w:tcPr/>
+          <w:p>
+            <w:pPr>
+              <w:pStyle w:val="Compact"/>
+              <w:jc w:val="right"/>
+            </w:pPr>
+            <w:r>
+              <w:t xml:space="preserve">upper_ci</w:t>
+            </w:r>
+          </w:p>
+        </w:tc>
+      </w:tr>
+      <w:tr>
+        <w:tc>
+          <w:tcPr/>
+          <w:p>
+            <w:pPr>
+              <w:pStyle w:val="Compact"/>
+              <w:jc w:val="left"/>
+            </w:pPr>
+            <w:r>
+              <w:t xml:space="preserve">Global</w:t>
+            </w:r>
+          </w:p>
+        </w:tc>
+        <w:tc>
+          <w:tcPr/>
+          <w:p>
+            <w:pPr>
+              <w:pStyle w:val="Compact"/>
+              <w:jc w:val="left"/>
+            </w:pPr>
+            <w:r>
+              <w:t xml:space="preserve">One-Size-Fits-All (0)</w:t>
+            </w:r>
+          </w:p>
+        </w:tc>
+        <w:tc>
+          <w:tcPr/>
+          <w:p>
+            <w:pPr>
+              <w:pStyle w:val="Compact"/>
+              <w:jc w:val="right"/>
+            </w:pPr>
+            <w:r>
+              <w:t xml:space="preserve">12.580</w:t>
+            </w:r>
+          </w:p>
+        </w:tc>
+        <w:tc>
+          <w:tcPr/>
+          <w:p>
+            <w:pPr>
+              <w:pStyle w:val="Compact"/>
+              <w:jc w:val="right"/>
+            </w:pPr>
+            <w:r>
+              <w:t xml:space="preserve">10.976</w:t>
+            </w:r>
+          </w:p>
+        </w:tc>
+        <w:tc>
+          <w:tcPr/>
+          <w:p>
+            <w:pPr>
+              <w:pStyle w:val="Compact"/>
+              <w:jc w:val="right"/>
+            </w:pPr>
+            <w:r>
+              <w:t xml:space="preserve">14.183</w:t>
+            </w:r>
+          </w:p>
+        </w:tc>
+      </w:tr>
+      <w:tr>
+        <w:tc>
+          <w:tcPr/>
+          <w:p>
+            <w:pPr>
+              <w:pStyle w:val="Compact"/>
+              <w:jc w:val="left"/>
+            </w:pPr>
+            <w:r>
+              <w:t xml:space="preserve">Global</w:t>
+            </w:r>
+          </w:p>
+        </w:tc>
+        <w:tc>
+          <w:tcPr/>
+          <w:p>
+            <w:pPr>
+              <w:pStyle w:val="Compact"/>
+              <w:jc w:val="left"/>
+            </w:pPr>
+            <w:r>
+              <w:t xml:space="preserve">One-Size-Fits-All (1)</w:t>
+            </w:r>
+          </w:p>
+        </w:tc>
+        <w:tc>
+          <w:tcPr/>
+          <w:p>
+            <w:pPr>
+              <w:pStyle w:val="Compact"/>
+              <w:jc w:val="right"/>
+            </w:pPr>
+            <w:r>
+              <w:t xml:space="preserve">11.374</w:t>
+            </w:r>
+          </w:p>
+        </w:tc>
+        <w:tc>
+          <w:tcPr/>
+          <w:p>
+            <w:pPr>
+              <w:pStyle w:val="Compact"/>
+              <w:jc w:val="right"/>
+            </w:pPr>
+            <w:r>
+              <w:t xml:space="preserve">9.655</w:t>
+            </w:r>
+          </w:p>
+        </w:tc>
+        <w:tc>
+          <w:tcPr/>
+          <w:p>
+            <w:pPr>
+              <w:pStyle w:val="Compact"/>
+              <w:jc w:val="right"/>
+            </w:pPr>
+            <w:r>
+              <w:t xml:space="preserve">13.093</w:t>
+            </w:r>
+          </w:p>
+        </w:tc>
+      </w:tr>
+      <w:tr>
+        <w:tc>
+          <w:tcPr/>
+          <w:p>
+            <w:pPr>
+              <w:pStyle w:val="Compact"/>
+              <w:jc w:val="left"/>
+            </w:pPr>
+            <w:r>
+              <w:t xml:space="preserve">Global</w:t>
+            </w:r>
+          </w:p>
+        </w:tc>
+        <w:tc>
+          <w:tcPr/>
+          <w:p>
+            <w:pPr>
+              <w:pStyle w:val="Compact"/>
+              <w:jc w:val="left"/>
+            </w:pPr>
+            <w:r>
+              <w:t xml:space="preserve">Q-learning</w:t>
+            </w:r>
+          </w:p>
+        </w:tc>
+        <w:tc>
+          <w:tcPr/>
+          <w:p>
+            <w:pPr>
+              <w:pStyle w:val="Compact"/>
+              <w:jc w:val="right"/>
+            </w:pPr>
+            <w:r>
+              <w:t xml:space="preserve">14.286</w:t>
+            </w:r>
+          </w:p>
+        </w:tc>
+        <w:tc>
+          <w:tcPr/>
+          <w:p>
+            <w:pPr>
+              <w:pStyle w:val="Compact"/>
+              <w:jc w:val="right"/>
+            </w:pPr>
+            <w:r>
+              <w:t xml:space="preserve">12.651</w:t>
+            </w:r>
+          </w:p>
+        </w:tc>
+        <w:tc>
+          <w:tcPr/>
+          <w:p>
+            <w:pPr>
+              <w:pStyle w:val="Compact"/>
+              <w:jc w:val="right"/>
+            </w:pPr>
+            <w:r>
+              <w:t xml:space="preserve">15.920</w:t>
+            </w:r>
+          </w:p>
+        </w:tc>
+      </w:tr>
+      <w:tr>
+        <w:tc>
+          <w:tcPr/>
+          <w:p>
+            <w:pPr>
+              <w:pStyle w:val="Compact"/>
+              <w:jc w:val="left"/>
+            </w:pPr>
+            <w:r>
+              <w:t xml:space="preserve">Global</w:t>
+            </w:r>
+          </w:p>
+        </w:tc>
+        <w:tc>
+          <w:tcPr/>
+          <w:p>
+            <w:pPr>
+              <w:pStyle w:val="Compact"/>
+              <w:jc w:val="left"/>
+            </w:pPr>
+            <w:r>
+              <w:t xml:space="preserve">value search</w:t>
+            </w:r>
+          </w:p>
+        </w:tc>
+        <w:tc>
+          <w:tcPr/>
+          <w:p>
+            <w:pPr>
+              <w:pStyle w:val="Compact"/>
+              <w:jc w:val="right"/>
+            </w:pPr>
+            <w:r>
+              <w:t xml:space="preserve">14.446</w:t>
+            </w:r>
+          </w:p>
+        </w:tc>
+        <w:tc>
+          <w:tcPr/>
+          <w:p>
+            <w:pPr>
+              <w:pStyle w:val="Compact"/>
+              <w:jc w:val="right"/>
+            </w:pPr>
+            <w:r>
+              <w:t xml:space="preserve">12.839</w:t>
+            </w:r>
+          </w:p>
+        </w:tc>
+        <w:tc>
+          <w:tcPr/>
+          <w:p>
+            <w:pPr>
+              <w:pStyle w:val="Compact"/>
+              <w:jc w:val="right"/>
+            </w:pPr>
+            <w:r>
+              <w:t xml:space="preserve">16.052</w:t>
+            </w:r>
+          </w:p>
+        </w:tc>
+      </w:tr>
+      <w:tr>
+        <w:tc>
+          <w:tcPr/>
+          <w:p>
+            <w:pPr>
+              <w:pStyle w:val="Compact"/>
+              <w:jc w:val="left"/>
+            </w:pPr>
+            <w:r>
+              <w:t xml:space="preserve">Per Arm</w:t>
+            </w:r>
+          </w:p>
+        </w:tc>
+        <w:tc>
+          <w:tcPr/>
+          <w:p>
+            <w:pPr>
+              <w:pStyle w:val="Compact"/>
+              <w:jc w:val="left"/>
+            </w:pPr>
+            <w:r>
+              <w:t xml:space="preserve">One-Size-Fits-All (0)</w:t>
+            </w:r>
+          </w:p>
+        </w:tc>
+        <w:tc>
+          <w:tcPr/>
+          <w:p>
+            <w:pPr>
+              <w:pStyle w:val="Compact"/>
+              <w:jc w:val="right"/>
+            </w:pPr>
+            <w:r>
+              <w:t xml:space="preserve">12.391</w:t>
+            </w:r>
+          </w:p>
+        </w:tc>
+        <w:tc>
+          <w:tcPr/>
+          <w:p>
+            <w:pPr>
+              <w:pStyle w:val="Compact"/>
+              <w:jc w:val="right"/>
+            </w:pPr>
+            <w:r>
+              <w:t xml:space="preserve">10.777</w:t>
+            </w:r>
+          </w:p>
+        </w:tc>
+        <w:tc>
+          <w:tcPr/>
+          <w:p>
+            <w:pPr>
+              <w:pStyle w:val="Compact"/>
+              <w:jc w:val="right"/>
+            </w:pPr>
+            <w:r>
+              <w:t xml:space="preserve">14.005</w:t>
+            </w:r>
+          </w:p>
+        </w:tc>
+      </w:tr>
+      <w:tr>
+        <w:tc>
+          <w:tcPr/>
+          <w:p>
+            <w:pPr>
+              <w:pStyle w:val="Compact"/>
+              <w:jc w:val="left"/>
+            </w:pPr>
+            <w:r>
+              <w:t xml:space="preserve">Per Arm</w:t>
+            </w:r>
+          </w:p>
+        </w:tc>
+        <w:tc>
+          <w:tcPr/>
+          <w:p>
+            <w:pPr>
+              <w:pStyle w:val="Compact"/>
+              <w:jc w:val="left"/>
+            </w:pPr>
+            <w:r>
+              <w:t xml:space="preserve">One-Size-Fits-All (1)</w:t>
+            </w:r>
+          </w:p>
+        </w:tc>
+        <w:tc>
+          <w:tcPr/>
+          <w:p>
+            <w:pPr>
+              <w:pStyle w:val="Compact"/>
+              <w:jc w:val="right"/>
+            </w:pPr>
+            <w:r>
+              <w:t xml:space="preserve">11.656</w:t>
+            </w:r>
+          </w:p>
+        </w:tc>
+        <w:tc>
+          <w:tcPr/>
+          <w:p>
+            <w:pPr>
+              <w:pStyle w:val="Compact"/>
+              <w:jc w:val="right"/>
+            </w:pPr>
+            <w:r>
+              <w:t xml:space="preserve">9.967</w:t>
+            </w:r>
+          </w:p>
+        </w:tc>
+        <w:tc>
+          <w:tcPr/>
+          <w:p>
+            <w:pPr>
+              <w:pStyle w:val="Compact"/>
+              <w:jc w:val="right"/>
+            </w:pPr>
+            <w:r>
+              <w:t xml:space="preserve">13.346</w:t>
+            </w:r>
+          </w:p>
+        </w:tc>
+      </w:tr>
+      <w:tr>
+        <w:tc>
+          <w:tcPr/>
+          <w:p>
+            <w:pPr>
+              <w:pStyle w:val="Compact"/>
+              <w:jc w:val="left"/>
+            </w:pPr>
+            <w:r>
+              <w:t xml:space="preserve">Per Arm</w:t>
+            </w:r>
+          </w:p>
+        </w:tc>
+        <w:tc>
+          <w:tcPr/>
+          <w:p>
+            <w:pPr>
+              <w:pStyle w:val="Compact"/>
+              <w:jc w:val="left"/>
+            </w:pPr>
+            <w:r>
+              <w:t xml:space="preserve">Q-learning</w:t>
+            </w:r>
+          </w:p>
+        </w:tc>
+        <w:tc>
+          <w:tcPr/>
+          <w:p>
+            <w:pPr>
+              <w:pStyle w:val="Compact"/>
+              <w:jc w:val="right"/>
+            </w:pPr>
+            <w:r>
+              <w:t xml:space="preserve">14.686</w:t>
+            </w:r>
+          </w:p>
+        </w:tc>
+        <w:tc>
+          <w:tcPr/>
+          <w:p>
+            <w:pPr>
+              <w:pStyle w:val="Compact"/>
+              <w:jc w:val="right"/>
+            </w:pPr>
+            <w:r>
+              <w:t xml:space="preserve">13.120</w:t>
+            </w:r>
+          </w:p>
+        </w:tc>
+        <w:tc>
+          <w:tcPr/>
+          <w:p>
+            <w:pPr>
+              <w:pStyle w:val="Compact"/>
+              <w:jc w:val="right"/>
+            </w:pPr>
+            <w:r>
+              <w:t xml:space="preserve">16.251</w:t>
+            </w:r>
+          </w:p>
+        </w:tc>
+      </w:tr>
+      <w:tr>
+        <w:tc>
+          <w:tcPr/>
+          <w:p>
+            <w:pPr>
+              <w:pStyle w:val="Compact"/>
+              <w:jc w:val="left"/>
+            </w:pPr>
+            <w:r>
+              <w:t xml:space="preserve">Per Arm</w:t>
+            </w:r>
+          </w:p>
+        </w:tc>
+        <w:tc>
+          <w:tcPr/>
+          <w:p>
+            <w:pPr>
+              <w:pStyle w:val="Compact"/>
+              <w:jc w:val="left"/>
+            </w:pPr>
+            <w:r>
+              <w:t xml:space="preserve">value search</w:t>
+            </w:r>
+          </w:p>
+        </w:tc>
+        <w:tc>
+          <w:tcPr/>
+          <w:p>
+            <w:pPr>
+              <w:pStyle w:val="Compact"/>
+              <w:jc w:val="right"/>
+            </w:pPr>
+            <w:r>
+              <w:t xml:space="preserve">14.808</w:t>
+            </w:r>
+          </w:p>
+        </w:tc>
+        <w:tc>
+          <w:tcPr/>
+          <w:p>
+            <w:pPr>
+              <w:pStyle w:val="Compact"/>
+              <w:jc w:val="right"/>
+            </w:pPr>
+            <w:r>
+              <w:t xml:space="preserve">13.247</w:t>
+            </w:r>
+          </w:p>
+        </w:tc>
+        <w:tc>
+          <w:tcPr/>
+          <w:p>
+            <w:pPr>
+              <w:pStyle w:val="Compact"/>
+              <w:jc w:val="right"/>
+            </w:pPr>
+            <w:r>
+              <w:t xml:space="preserve">16.368</w:t>
+            </w:r>
+          </w:p>
+        </w:tc>
+      </w:tr>
+    </w:tbl>
     <w:p>
       <w:pPr>
         <w:pStyle w:val="BodyText"/>
@@ -2219,329 +2618,6 @@
     </w:tbl>
     <w:bookmarkEnd w:id="31"/>
     <w:bookmarkEnd w:id="32"/>
-    <w:bookmarkStart w:id="39" w:name="misspecification-of-main-effects"/>
-    <w:p>
-      <w:pPr>
-        <w:pStyle w:val="Heading1"/>
-      </w:pPr>
-      <w:r>
-        <w:rPr>
-          <w:rStyle w:val="SectionNumber"/>
-        </w:rPr>
-        <w:t xml:space="preserve">2</w:t>
-      </w:r>
-      <w:r>
-        <w:tab/>
-      </w:r>
-      <w:r>
-        <w:t xml:space="preserve">Misspecification of Main Effects</w:t>
-      </w:r>
-    </w:p>
-    <w:p>
-      <w:pPr>
-        <w:pStyle w:val="FirstParagraph"/>
-      </w:pPr>
-      <w:r>
-        <w:t xml:space="preserve">In this section, we will look at the influence of misspecification of the</w:t>
-      </w:r>
-      <w:r>
-        <w:t xml:space="preserve"> </w:t>
-      </w:r>
-      <w:r>
-        <w:t xml:space="preserve">outcome regression model on Q-learning versus value search estimation.</w:t>
-      </w:r>
-      <w:r>
-        <w:t xml:space="preserve"> </w:t>
-      </w:r>
-      <w:r>
-        <w:t xml:space="preserve">Q-learning relies on a correctly specified outcome regression model while the</w:t>
-      </w:r>
-      <w:r>
-        <w:t xml:space="preserve"> </w:t>
-      </w:r>
-      <w:r>
-        <w:t xml:space="preserve">value search estimator does not. However, this does not mean that Q-learning</w:t>
-      </w:r>
-      <w:r>
-        <w:t xml:space="preserve"> </w:t>
-      </w:r>
-      <w:r>
-        <w:t xml:space="preserve">will perform much worse under all types of misspecifications. We have</w:t>
-      </w:r>
-      <w:r>
-        <w:t xml:space="preserve"> </w:t>
-      </w:r>
-      <w:r>
-        <w:t xml:space="preserve">artificially added a quadratic effect of age on CESD at 6 months to the data.</w:t>
-      </w:r>
-    </w:p>
-    <w:p>
-      <w:pPr>
-        <w:pStyle w:val="BodyText"/>
-      </w:pPr>
-      <w:r>
-        <w:t xml:space="preserve">In this section, we only consider imputation per arm. Note that a quadratic age</w:t>
-      </w:r>
-      <w:r>
-        <w:t xml:space="preserve"> </w:t>
-      </w:r>
-      <w:r>
-        <w:t xml:space="preserve">effect has also been added to the imputation model. This is consistent with proper</w:t>
-      </w:r>
-      <w:r>
-        <w:t xml:space="preserve"> </w:t>
-      </w:r>
-      <w:r>
-        <w:t xml:space="preserve">imputation: the imputation model and analysis model should not contradict each</w:t>
-      </w:r>
-      <w:r>
-        <w:t xml:space="preserve"> </w:t>
-      </w:r>
-      <w:r>
-        <w:t xml:space="preserve">other. Since we use a quadratic age effect in the analyses with correctly</w:t>
-      </w:r>
-      <w:r>
-        <w:t xml:space="preserve"> </w:t>
-      </w:r>
-      <w:r>
-        <w:t xml:space="preserve">specified outcome regression model, we should also include it in the imputation</w:t>
-      </w:r>
-      <w:r>
-        <w:t xml:space="preserve"> </w:t>
-      </w:r>
-      <w:r>
-        <w:t xml:space="preserve">model.</w:t>
-      </w:r>
-    </w:p>
-    <w:p>
-      <w:pPr>
-        <w:pStyle w:val="BodyText"/>
-      </w:pPr>
-      <w:r>
-        <w:t xml:space="preserve">We conduct four analyses: Q-learning and value search estimation, each with</w:t>
-      </w:r>
-      <w:r>
-        <w:t xml:space="preserve"> </w:t>
-      </w:r>
-      <w:r>
-        <w:t xml:space="preserve">and without a correctly specified outcome regression model.</w:t>
-      </w:r>
-    </w:p>
-    <w:p>
-      <w:pPr>
-        <w:pStyle w:val="BodyText"/>
-      </w:pPr>
-      <w:r>
-        <w:t xml:space="preserve">In the next figure, the pooled estimated value of the aggregated regimes are</w:t>
-      </w:r>
-      <w:r>
-        <w:t xml:space="preserve"> </w:t>
-      </w:r>
-      <w:r>
-        <w:t xml:space="preserve">summarized together with 95% CI’s. The values of the aggregated regimes are</w:t>
-      </w:r>
-      <w:r>
-        <w:t xml:space="preserve"> </w:t>
-      </w:r>
-      <w:r>
-        <w:t xml:space="preserve">estimated with the AIPW estimator that uses the same outcome regression model</w:t>
-      </w:r>
-      <w:r>
-        <w:t xml:space="preserve"> </w:t>
-      </w:r>
-      <w:r>
-        <w:t xml:space="preserve">as the estimator for the optimal regimes.</w:t>
-      </w:r>
-    </w:p>
-    <w:p>
-      <w:pPr>
-        <w:pStyle w:val="BodyText"/>
-      </w:pPr>
-      <w:r>
-        <w:t xml:space="preserve">It is clear that failing to include a quadratic effect of age in the outcome</w:t>
-      </w:r>
-      <w:r>
-        <w:t xml:space="preserve"> </w:t>
-      </w:r>
-      <w:r>
-        <w:t xml:space="preserve">regression model for Q-learning does not have an important effect on the</w:t>
-      </w:r>
-      <w:r>
-        <w:t xml:space="preserve"> </w:t>
-      </w:r>
-      <w:r>
-        <w:t xml:space="preserve">estimated regime’s value. The same is true for value search estimation.</w:t>
-      </w:r>
-    </w:p>
-    <w:p>
-      <w:pPr>
-        <w:pStyle w:val="CaptionedFigure"/>
-      </w:pPr>
-      <w:r>
-        <w:drawing>
-          <wp:inline>
-            <wp:extent cx="5334000" cy="2133600"/>
-            <wp:effectExtent b="0" l="0" r="0" t="0"/>
-            <wp:docPr descr="Pooled estimates for the value of the aggregated regimes together with 95% confidence intervals for the update 2 data. The pooled estimates and confidence interval are obtained by applying Rubin’s rules." title="" id="34" name="Picture"/>
-            <a:graphic>
-              <a:graphicData uri="http://schemas.openxmlformats.org/drawingml/2006/picture">
-                <pic:pic>
-                  <pic:nvPicPr>
-                    <pic:cNvPr descr="artificial-data-summary_files/figure-docx/unnamed-chunk-19-1.png" id="35" name="Picture"/>
-                    <pic:cNvPicPr>
-                      <a:picLocks noChangeArrowheads="1" noChangeAspect="1"/>
-                    </pic:cNvPicPr>
-                  </pic:nvPicPr>
-                  <pic:blipFill>
-                    <a:blip r:embed="rId33"/>
-                    <a:stretch>
-                      <a:fillRect/>
-                    </a:stretch>
-                  </pic:blipFill>
-                  <pic:spPr bwMode="auto">
-                    <a:xfrm>
-                      <a:off x="0" y="0"/>
-                      <a:ext cx="5334000" cy="2133600"/>
-                    </a:xfrm>
-                    <a:prstGeom prst="rect">
-                      <a:avLst/>
-                    </a:prstGeom>
-                    <a:noFill/>
-                    <a:ln w="9525">
-                      <a:noFill/>
-                      <a:headEnd/>
-                      <a:tailEnd/>
-                    </a:ln>
-                  </pic:spPr>
-                </pic:pic>
-              </a:graphicData>
-            </a:graphic>
-          </wp:inline>
-        </w:drawing>
-      </w:r>
-    </w:p>
-    <w:p>
-      <w:pPr>
-        <w:pStyle w:val="ImageCaption"/>
-      </w:pPr>
-      <w:r>
-        <w:t xml:space="preserve">Pooled estimates for the value of the aggregated regimes together with 95% confidence intervals for the update 2 data. The pooled estimates and confidence interval are obtained by applying Rubin’s rules.</w:t>
-      </w:r>
-    </w:p>
-    <w:p>
-      <w:pPr>
-        <w:pStyle w:val="BodyText"/>
-      </w:pPr>
-      <w:r>
-        <w:t xml:space="preserve">We next look at the same comparisons, but</w:t>
-      </w:r>
-      <w:r>
-        <w:t xml:space="preserve"> </w:t>
-      </w:r>
-      <w:r>
-        <w:rPr>
-          <w:iCs/>
-          <w:i/>
-        </w:rPr>
-        <w:t xml:space="preserve">before</w:t>
-      </w:r>
-      <w:r>
-        <w:t xml:space="preserve"> </w:t>
-      </w:r>
-      <w:r>
-        <w:t xml:space="preserve">aggregation, i.e., the</w:t>
-      </w:r>
-      <w:r>
-        <w:t xml:space="preserve"> </w:t>
-      </w:r>
-      <w:r>
-        <w:t xml:space="preserve">estimated values of the estimated regimes in each imputed data set. The</w:t>
-      </w:r>
-      <w:r>
-        <w:t xml:space="preserve"> </w:t>
-      </w:r>
-      <w:r>
-        <w:t xml:space="preserve">advantage of comparing both methods</w:t>
-      </w:r>
-      <w:r>
-        <w:t xml:space="preserve"> </w:t>
-      </w:r>
-      <w:r>
-        <w:rPr>
-          <w:iCs/>
-          <w:i/>
-        </w:rPr>
-        <w:t xml:space="preserve">before aggregation</w:t>
-      </w:r>
-      <w:r>
-        <w:t xml:space="preserve"> </w:t>
-      </w:r>
-      <w:r>
-        <w:t xml:space="preserve">is that the aggregation</w:t>
-      </w:r>
-      <w:r>
-        <w:t xml:space="preserve"> </w:t>
-      </w:r>
-      <w:r>
-        <w:t xml:space="preserve">method cannot influence the comparison.</w:t>
-      </w:r>
-    </w:p>
-    <w:p>
-      <w:pPr>
-        <w:pStyle w:val="CaptionedFigure"/>
-      </w:pPr>
-      <w:r>
-        <w:drawing>
-          <wp:inline>
-            <wp:extent cx="5334000" cy="2133600"/>
-            <wp:effectExtent b="0" l="0" r="0" t="0"/>
-            <wp:docPr descr="Frequency distribution of the estimated values of the estimated regimes across the imputations for the update 2 data. Note that each histogram represents 40 estimated values of 40, possibly different, estimated regimes." title="" id="37" name="Picture"/>
-            <a:graphic>
-              <a:graphicData uri="http://schemas.openxmlformats.org/drawingml/2006/picture">
-                <pic:pic>
-                  <pic:nvPicPr>
-                    <pic:cNvPr descr="artificial-data-summary_files/figure-docx/unnamed-chunk-20-1.png" id="38" name="Picture"/>
-                    <pic:cNvPicPr>
-                      <a:picLocks noChangeArrowheads="1" noChangeAspect="1"/>
-                    </pic:cNvPicPr>
-                  </pic:nvPicPr>
-                  <pic:blipFill>
-                    <a:blip r:embed="rId36"/>
-                    <a:stretch>
-                      <a:fillRect/>
-                    </a:stretch>
-                  </pic:blipFill>
-                  <pic:spPr bwMode="auto">
-                    <a:xfrm>
-                      <a:off x="0" y="0"/>
-                      <a:ext cx="5334000" cy="2133600"/>
-                    </a:xfrm>
-                    <a:prstGeom prst="rect">
-                      <a:avLst/>
-                    </a:prstGeom>
-                    <a:noFill/>
-                    <a:ln w="9525">
-                      <a:noFill/>
-                      <a:headEnd/>
-                      <a:tailEnd/>
-                    </a:ln>
-                  </pic:spPr>
-                </pic:pic>
-              </a:graphicData>
-            </a:graphic>
-          </wp:inline>
-        </w:drawing>
-      </w:r>
-    </w:p>
-    <w:p>
-      <w:pPr>
-        <w:pStyle w:val="ImageCaption"/>
-      </w:pPr>
-      <w:r>
-        <w:t xml:space="preserve">Frequency distribution of the estimated values of the estimated regimes across the imputations for the update 2 data. Note that each histogram represents 40 estimated values of 40, possibly different, estimated regimes.</w:t>
-      </w:r>
-    </w:p>
-    <w:bookmarkEnd w:id="39"/>
     <w:sectPr/>
   </w:body>
 </w:document>

</xml_diff>

<commit_message>
Remove tracking of cache files
</commit_message>
<xml_diff>
--- a/OTR analyses/artificial-data-summary.docx
+++ b/OTR analyses/artificial-data-summary.docx
@@ -75,13 +75,19 @@
         <w:pStyle w:val="FirstParagraph"/>
       </w:pPr>
       <w:r>
-        <w:t xml:space="preserve">In this document, we examine the influence of different data analytic choices</w:t>
-      </w:r>
-      <w:r>
-        <w:t xml:space="preserve"> </w:t>
-      </w:r>
-      <w:r>
-        <w:t xml:space="preserve">on the estimation of optimal treatment regimes in the</w:t>
+        <w:t xml:space="preserve">In this document, we examine the influence of the imputation model, i.e., global</w:t>
+      </w:r>
+      <w:r>
+        <w:t xml:space="preserve"> </w:t>
+      </w:r>
+      <w:r>
+        <w:t xml:space="preserve">imputation versus imputation per arm, on the estimation of optimal treatment</w:t>
+      </w:r>
+      <w:r>
+        <w:t xml:space="preserve"> </w:t>
+      </w:r>
+      <w:r>
+        <w:t xml:space="preserve">regimes in the</w:t>
       </w:r>
       <w:r>
         <w:t xml:space="preserve"> </w:t>
@@ -94,30 +100,28 @@
         <w:t xml:space="preserve">modified Browne data</w:t>
       </w:r>
       <w:r>
-        <w:t xml:space="preserve">:</w:t>
+        <w:t xml:space="preserve">. The imputation per arm is a</w:t>
+      </w:r>
+      <w:r>
+        <w:t xml:space="preserve"> </w:t>
+      </w:r>
+      <w:r>
+        <w:rPr>
+          <w:iCs/>
+          <w:i/>
+        </w:rPr>
+        <w:t xml:space="preserve">proper</w:t>
+      </w:r>
+      <w:r>
+        <w:t xml:space="preserve"> </w:t>
+      </w:r>
+      <w:r>
+        <w:t xml:space="preserve">imputation while global imputation is improper.</w:t>
       </w:r>
     </w:p>
     <w:p>
       <w:pPr>
-        <w:numPr>
-          <w:ilvl w:val="0"/>
-          <w:numId w:val="1001"/>
-        </w:numPr>
-        <w:pStyle w:val="Compact"/>
-      </w:pPr>
-      <w:r>
-        <w:t xml:space="preserve">The influence of the imputation model, i.e., global imputation versus imputation</w:t>
-      </w:r>
-      <w:r>
-        <w:t xml:space="preserve"> </w:t>
-      </w:r>
-      <w:r>
-        <w:t xml:space="preserve">per arm.</w:t>
-      </w:r>
-    </w:p>
-    <w:p>
-      <w:pPr>
-        <w:pStyle w:val="FirstParagraph"/>
+        <w:pStyle w:val="BodyText"/>
       </w:pPr>
       <w:r>
         <w:t xml:space="preserve">The</w:t>
@@ -176,31 +180,19 @@
         <w:t xml:space="preserve"> </w:t>
       </w:r>
       <w:r>
-        <w:t xml:space="preserve">we still consider the change scores, however. We further consider three modified</w:t>
-      </w:r>
-      <w:r>
-        <w:t xml:space="preserve"> </w:t>
-      </w:r>
-      <w:r>
-        <w:t xml:space="preserve">versions of the Browne data, further referred to as the updated data 1, 2, and</w:t>
-      </w:r>
-      <w:r>
-        <w:t xml:space="preserve"> </w:t>
-      </w:r>
-      <w:r>
-        <w:t xml:space="preserve">3. The modifications are briefly explained next, but a more detailed description</w:t>
-      </w:r>
-      <w:r>
-        <w:t xml:space="preserve"> </w:t>
-      </w:r>
-      <w:r>
-        <w:t xml:space="preserve">and justification is given in a separate document. In the following bullet</w:t>
-      </w:r>
-      <w:r>
-        <w:t xml:space="preserve"> </w:t>
-      </w:r>
-      <w:r>
-        <w:t xml:space="preserve">points, a tilde indicates the updated value for CESD at 6 months. Treatment</w:t>
+        <w:t xml:space="preserve">we still consider the change scores, however.</w:t>
+      </w:r>
+      <w:r>
+        <w:t xml:space="preserve"> </w:t>
+      </w:r>
+      <w:r>
+        <w:t xml:space="preserve">In the following bullet point, a tilde indicates the updated value for CESD at 6</w:t>
+      </w:r>
+      <w:r>
+        <w:t xml:space="preserve"> </w:t>
+      </w:r>
+      <w:r>
+        <w:t xml:space="preserve">months. Treatment</w:t>
       </w:r>
       <w:r>
         <w:t xml:space="preserve"> </w:t>
@@ -255,7 +247,13 @@
         <w:t xml:space="preserve">“</w:t>
       </w:r>
       <w:r>
-        <w:t xml:space="preserve">Sertraline and IPT</w:t>
+        <w:t xml:space="preserve">Sertraline and</w:t>
+      </w:r>
+      <w:r>
+        <w:t xml:space="preserve"> </w:t>
+      </w:r>
+      <w:r>
+        <w:t xml:space="preserve">IPT</w:t>
       </w:r>
       <w:r>
         <w:t xml:space="preserve">”</w:t>
@@ -268,7 +266,7 @@
       <w:pPr>
         <w:numPr>
           <w:ilvl w:val="0"/>
-          <w:numId w:val="1002"/>
+          <w:numId w:val="1001"/>
         </w:numPr>
         <w:pStyle w:val="Compact"/>
       </w:pPr>
@@ -626,13 +624,7 @@
         <w:t xml:space="preserve"> </w:t>
       </w:r>
       <w:r>
-        <w:t xml:space="preserve">the update 1 data. So, we do not consider the artificial settings where the</w:t>
-      </w:r>
-      <w:r>
-        <w:t xml:space="preserve"> </w:t>
-      </w:r>
-      <w:r>
-        <w:t xml:space="preserve">outcome regression models are misspecified (update 2 and 3).</w:t>
+        <w:t xml:space="preserve">the update 1 data.</w:t>
       </w:r>
     </w:p>
     <w:bookmarkStart w:id="23" w:name="estimated-values-of-estimated-regimes"/>
@@ -1376,19 +1368,19 @@
         <w:t xml:space="preserve"> </w:t>
       </w:r>
       <w:r>
-        <w:t xml:space="preserve">estimate of the value and the corresponding 95% CIs in the following figure (by</w:t>
-      </w:r>
-      <w:r>
-        <w:t xml:space="preserve"> </w:t>
-      </w:r>
-      <w:r>
-        <w:t xml:space="preserve">applying Rubin’s rules). The results for the trivial regimes are added for</w:t>
-      </w:r>
-      <w:r>
-        <w:t xml:space="preserve"> </w:t>
-      </w:r>
-      <w:r>
-        <w:t xml:space="preserve">reference.</w:t>
+        <w:t xml:space="preserve">estimate of the value and the corresponding 95% CIs in the following figure and</w:t>
+      </w:r>
+      <w:r>
+        <w:t xml:space="preserve"> </w:t>
+      </w:r>
+      <w:r>
+        <w:t xml:space="preserve">table (by applying Rubin’s rules). The results for the trivial regimes are added</w:t>
+      </w:r>
+      <w:r>
+        <w:t xml:space="preserve"> </w:t>
+      </w:r>
+      <w:r>
+        <w:t xml:space="preserve">for reference.</w:t>
       </w:r>
     </w:p>
     <w:p>
@@ -1408,30 +1400,30 @@
         <w:t xml:space="preserve"> </w:t>
       </w:r>
       <w:r>
-        <w:t xml:space="preserve">holds for both Q-learning and value search estimation. Even though the</w:t>
-      </w:r>
-      <w:r>
-        <w:t xml:space="preserve"> </w:t>
-      </w:r>
-      <w:r>
-        <w:t xml:space="preserve">difference for these data is likely of little clinical relevance, it is still a</w:t>
-      </w:r>
-      <w:r>
-        <w:t xml:space="preserve"> </w:t>
-      </w:r>
-      <w:r>
-        <w:t xml:space="preserve">considerable difference when taking into account that only about 10% of the</w:t>
-      </w:r>
-      <w:r>
-        <w:t xml:space="preserve"> </w:t>
-      </w:r>
-      <w:r>
-        <w:t xml:space="preserve">patients have missing values (at 6 months).</w:t>
+        <w:t xml:space="preserve">holds for both Q-learning and value search estimation. Even though this</w:t>
+      </w:r>
+      <w:r>
+        <w:t xml:space="preserve"> </w:t>
+      </w:r>
+      <w:r>
+        <w:t xml:space="preserve">difference is likely of little clinical relevance, it is still a considerable</w:t>
+      </w:r>
+      <w:r>
+        <w:t xml:space="preserve"> </w:t>
+      </w:r>
+      <w:r>
+        <w:t xml:space="preserve">difference when taking into account that only about 10% of the patients have</w:t>
+      </w:r>
+      <w:r>
+        <w:t xml:space="preserve"> </w:t>
+      </w:r>
+      <w:r>
+        <w:t xml:space="preserve">missing values (at 6 months).</w:t>
       </w:r>
     </w:p>
     <w:p>
       <w:pPr>
-        <w:pStyle w:val="BodyText"/>
+        <w:pStyle w:val="CaptionedFigure"/>
       </w:pPr>
       <w:r>
         <w:drawing>
@@ -1475,17 +1467,21 @@
           </wp:inline>
         </w:drawing>
       </w:r>
-      <w:r>
-        <w:t xml:space="preserve"> </w:t>
-      </w:r>
-      <w:r>
-        <w:t xml:space="preserve">For completeness, we also summarize the information in the above figure in the</w:t>
-      </w:r>
-      <w:r>
-        <w:t xml:space="preserve"> </w:t>
-      </w:r>
-      <w:r>
-        <w:t xml:space="preserve">following table.</w:t>
+    </w:p>
+    <w:p>
+      <w:pPr>
+        <w:pStyle w:val="ImageCaption"/>
+      </w:pPr>
+      <w:r>
+        <w:t xml:space="preserve">Pooled estimates for the value of the aggregated regimes together with 95% confidence intervals for the update 1 data. The pooled estimates and confidence interval are obtained by applying Rubin’s rules.</w:t>
+      </w:r>
+    </w:p>
+    <w:p>
+      <w:pPr>
+        <w:pStyle w:val="TableCaption"/>
+      </w:pPr>
+      <w:r>
+        <w:t xml:space="preserve">Pooled estimated values for the aggregated regimes. Inference is based on the application of Rubin’s rules.</w:t>
       </w:r>
     </w:p>
     <w:tbl>
@@ -1494,13 +1490,14 @@
         <w:tblW w:type="pct" w:w="5000"/>
         <w:tblLook w:firstRow="1" w:lastRow="0" w:firstColumn="0" w:lastColumn="0" w:noHBand="0" w:noVBand="0" w:val="0020"/>
         <w:jc w:val="start"/>
+        <w:tblCaption w:val="Pooled estimated values for the aggregated regimes. Inference is based on the application of Rubin’s rules."/>
       </w:tblPr>
       <w:tblGrid>
-        <w:gridCol w:w="1177"/>
-        <w:gridCol w:w="2354"/>
-        <w:gridCol w:w="2461"/>
-        <w:gridCol w:w="963"/>
-        <w:gridCol w:w="963"/>
+        <w:gridCol w:w="1146"/>
+        <w:gridCol w:w="2292"/>
+        <w:gridCol w:w="2396"/>
+        <w:gridCol w:w="1042"/>
+        <w:gridCol w:w="1042"/>
       </w:tblGrid>
       <w:tr>
         <w:trPr>
@@ -1550,19 +1547,19 @@
               <w:jc w:val="right"/>
             </w:pPr>
             <w:r>
-              <w:t xml:space="preserve">lower_ci</w:t>
-            </w:r>
-          </w:p>
-        </w:tc>
-        <w:tc>
-          <w:tcPr/>
-          <w:p>
-            <w:pPr>
-              <w:pStyle w:val="Compact"/>
-              <w:jc w:val="right"/>
-            </w:pPr>
-            <w:r>
-              <w:t xml:space="preserve">upper_ci</w:t>
+              <w:t xml:space="preserve">ll 95% CI</w:t>
+            </w:r>
+          </w:p>
+        </w:tc>
+        <w:tc>
+          <w:tcPr/>
+          <w:p>
+            <w:pPr>
+              <w:pStyle w:val="Compact"/>
+              <w:jc w:val="right"/>
+            </w:pPr>
+            <w:r>
+              <w:t xml:space="preserve">ul 95% CI</w:t>
             </w:r>
           </w:p>
         </w:tc>
@@ -2804,9 +2801,6 @@
     <w:abstractNumId w:val="990"/>
   </w:num>
   <w:num w:numId="1001">
-    <w:abstractNumId w:val="991"/>
-  </w:num>
-  <w:num w:numId="1002">
     <w:abstractNumId w:val="991"/>
   </w:num>
 </w:numbering>

</xml_diff>

<commit_message>
Fix typo in formula for the updated cesd value
</commit_message>
<xml_diff>
--- a/OTR analyses/artificial-data-summary.docx
+++ b/OTR analyses/artificial-data-summary.docx
@@ -41,7 +41,7 @@
         <w:pStyle w:val="Date"/>
       </w:pPr>
       <w:r>
-        <w:t xml:space="preserve">2023-09-20</w:t>
+        <w:t xml:space="preserve">2024-01-02</w:t>
       </w:r>
     </w:p>
     <w:sdt>
@@ -376,7 +376,7 @@
                 <m:rPr>
                   <m:sty m:val="p"/>
                 </m:rPr>
-                <m:t>−</m:t>
+                <m:t>+</m:t>
               </m:r>
               <m:r>
                 <m:t>6</m:t>
@@ -679,7 +679,7 @@
               <a:graphicData uri="http://schemas.openxmlformats.org/drawingml/2006/picture">
                 <pic:pic>
                   <pic:nvPicPr>
-                    <pic:cNvPr descr="artificial-data-summary_files/figure-docx/unnamed-chunk-13-1.png" id="22" name="Picture"/>
+                    <pic:cNvPr descr="artificial-data-summary_files/figure-docx/unnamed-chunk-14-1.png" id="22" name="Picture"/>
                     <pic:cNvPicPr>
                       <a:picLocks noChangeArrowheads="1" noChangeAspect="1"/>
                     </pic:cNvPicPr>
@@ -1152,7 +1152,7 @@
               <a:graphicData uri="http://schemas.openxmlformats.org/drawingml/2006/picture">
                 <pic:pic>
                   <pic:nvPicPr>
-                    <pic:cNvPr descr="artificial-data-summary_files/figure-docx/unnamed-chunk-15-1.png" id="26" name="Picture"/>
+                    <pic:cNvPr descr="artificial-data-summary_files/figure-docx/unnamed-chunk-16-1.png" id="26" name="Picture"/>
                     <pic:cNvPicPr>
                       <a:picLocks noChangeArrowheads="1" noChangeAspect="1"/>
                     </pic:cNvPicPr>
@@ -1435,7 +1435,7 @@
               <a:graphicData uri="http://schemas.openxmlformats.org/drawingml/2006/picture">
                 <pic:pic>
                   <pic:nvPicPr>
-                    <pic:cNvPr descr="artificial-data-summary_files/figure-docx/unnamed-chunk-17-1.png" id="30" name="Picture"/>
+                    <pic:cNvPr descr="artificial-data-summary_files/figure-docx/unnamed-chunk-18-1.png" id="30" name="Picture"/>
                     <pic:cNvPicPr>
                       <a:picLocks noChangeArrowheads="1" noChangeAspect="1"/>
                     </pic:cNvPicPr>
@@ -1493,11 +1493,12 @@
         <w:tblCaption w:val="Pooled estimated values for the aggregated regimes. Inference is based on the application of Rubin’s rules."/>
       </w:tblPr>
       <w:tblGrid>
-        <w:gridCol w:w="1146"/>
-        <w:gridCol w:w="2292"/>
-        <w:gridCol w:w="2396"/>
-        <w:gridCol w:w="1042"/>
-        <w:gridCol w:w="1042"/>
+        <w:gridCol w:w="926"/>
+        <w:gridCol w:w="1853"/>
+        <w:gridCol w:w="1516"/>
+        <w:gridCol w:w="1937"/>
+        <w:gridCol w:w="842"/>
+        <w:gridCol w:w="842"/>
       </w:tblGrid>
       <w:tr>
         <w:trPr>
@@ -1532,6 +1533,18 @@
           <w:p>
             <w:pPr>
               <w:pStyle w:val="Compact"/>
+              <w:jc w:val="left"/>
+            </w:pPr>
+            <w:r>
+              <w:t xml:space="preserve">aggregation</w:t>
+            </w:r>
+          </w:p>
+        </w:tc>
+        <w:tc>
+          <w:tcPr/>
+          <w:p>
+            <w:pPr>
+              <w:pStyle w:val="Compact"/>
               <w:jc w:val="right"/>
             </w:pPr>
             <w:r>
@@ -1594,6 +1607,18 @@
           <w:p>
             <w:pPr>
               <w:pStyle w:val="Compact"/>
+              <w:jc w:val="left"/>
+            </w:pPr>
+            <w:r>
+              <w:t xml:space="preserve">One-Size-Fits-All</w:t>
+            </w:r>
+          </w:p>
+        </w:tc>
+        <w:tc>
+          <w:tcPr/>
+          <w:p>
+            <w:pPr>
+              <w:pStyle w:val="Compact"/>
               <w:jc w:val="right"/>
             </w:pPr>
             <w:r>
@@ -1656,6 +1681,18 @@
           <w:p>
             <w:pPr>
               <w:pStyle w:val="Compact"/>
+              <w:jc w:val="left"/>
+            </w:pPr>
+            <w:r>
+              <w:t xml:space="preserve">One-Size-Fits-All</w:t>
+            </w:r>
+          </w:p>
+        </w:tc>
+        <w:tc>
+          <w:tcPr/>
+          <w:p>
+            <w:pPr>
+              <w:pStyle w:val="Compact"/>
               <w:jc w:val="right"/>
             </w:pPr>
             <w:r>
@@ -1718,6 +1755,18 @@
           <w:p>
             <w:pPr>
               <w:pStyle w:val="Compact"/>
+              <w:jc w:val="left"/>
+            </w:pPr>
+            <w:r>
+              <w:t xml:space="preserve">Circular Mean</w:t>
+            </w:r>
+          </w:p>
+        </w:tc>
+        <w:tc>
+          <w:tcPr/>
+          <w:p>
+            <w:pPr>
+              <w:pStyle w:val="Compact"/>
               <w:jc w:val="right"/>
             </w:pPr>
             <w:r>
@@ -1771,43 +1820,55 @@
               <w:jc w:val="left"/>
             </w:pPr>
             <w:r>
-              <w:t xml:space="preserve">value search</w:t>
-            </w:r>
-          </w:p>
-        </w:tc>
-        <w:tc>
-          <w:tcPr/>
-          <w:p>
-            <w:pPr>
-              <w:pStyle w:val="Compact"/>
-              <w:jc w:val="right"/>
-            </w:pPr>
-            <w:r>
-              <w:t xml:space="preserve">14.446</w:t>
-            </w:r>
-          </w:p>
-        </w:tc>
-        <w:tc>
-          <w:tcPr/>
-          <w:p>
-            <w:pPr>
-              <w:pStyle w:val="Compact"/>
-              <w:jc w:val="right"/>
-            </w:pPr>
-            <w:r>
-              <w:t xml:space="preserve">12.839</w:t>
-            </w:r>
-          </w:p>
-        </w:tc>
-        <w:tc>
-          <w:tcPr/>
-          <w:p>
-            <w:pPr>
-              <w:pStyle w:val="Compact"/>
-              <w:jc w:val="right"/>
-            </w:pPr>
-            <w:r>
-              <w:t xml:space="preserve">16.052</w:t>
+              <w:t xml:space="preserve">Q-learning</w:t>
+            </w:r>
+          </w:p>
+        </w:tc>
+        <w:tc>
+          <w:tcPr/>
+          <w:p>
+            <w:pPr>
+              <w:pStyle w:val="Compact"/>
+              <w:jc w:val="left"/>
+            </w:pPr>
+            <w:r>
+              <w:t xml:space="preserve">Rubin’s Rules</w:t>
+            </w:r>
+          </w:p>
+        </w:tc>
+        <w:tc>
+          <w:tcPr/>
+          <w:p>
+            <w:pPr>
+              <w:pStyle w:val="Compact"/>
+              <w:jc w:val="right"/>
+            </w:pPr>
+            <w:r>
+              <w:t xml:space="preserve">14.286</w:t>
+            </w:r>
+          </w:p>
+        </w:tc>
+        <w:tc>
+          <w:tcPr/>
+          <w:p>
+            <w:pPr>
+              <w:pStyle w:val="Compact"/>
+              <w:jc w:val="right"/>
+            </w:pPr>
+            <w:r>
+              <w:t xml:space="preserve">12.651</w:t>
+            </w:r>
+          </w:p>
+        </w:tc>
+        <w:tc>
+          <w:tcPr/>
+          <w:p>
+            <w:pPr>
+              <w:pStyle w:val="Compact"/>
+              <w:jc w:val="right"/>
+            </w:pPr>
+            <w:r>
+              <w:t xml:space="preserve">15.920</w:t>
             </w:r>
           </w:p>
         </w:tc>
@@ -1821,55 +1882,67 @@
               <w:jc w:val="left"/>
             </w:pPr>
             <w:r>
-              <w:t xml:space="preserve">Per Arm</w:t>
-            </w:r>
-          </w:p>
-        </w:tc>
-        <w:tc>
-          <w:tcPr/>
-          <w:p>
-            <w:pPr>
-              <w:pStyle w:val="Compact"/>
-              <w:jc w:val="left"/>
-            </w:pPr>
-            <w:r>
-              <w:t xml:space="preserve">One-Size-Fits-All (0)</w:t>
-            </w:r>
-          </w:p>
-        </w:tc>
-        <w:tc>
-          <w:tcPr/>
-          <w:p>
-            <w:pPr>
-              <w:pStyle w:val="Compact"/>
-              <w:jc w:val="right"/>
-            </w:pPr>
-            <w:r>
-              <w:t xml:space="preserve">12.391</w:t>
-            </w:r>
-          </w:p>
-        </w:tc>
-        <w:tc>
-          <w:tcPr/>
-          <w:p>
-            <w:pPr>
-              <w:pStyle w:val="Compact"/>
-              <w:jc w:val="right"/>
-            </w:pPr>
-            <w:r>
-              <w:t xml:space="preserve">10.777</w:t>
-            </w:r>
-          </w:p>
-        </w:tc>
-        <w:tc>
-          <w:tcPr/>
-          <w:p>
-            <w:pPr>
-              <w:pStyle w:val="Compact"/>
-              <w:jc w:val="right"/>
-            </w:pPr>
-            <w:r>
-              <w:t xml:space="preserve">14.005</w:t>
+              <w:t xml:space="preserve">Global</w:t>
+            </w:r>
+          </w:p>
+        </w:tc>
+        <w:tc>
+          <w:tcPr/>
+          <w:p>
+            <w:pPr>
+              <w:pStyle w:val="Compact"/>
+              <w:jc w:val="left"/>
+            </w:pPr>
+            <w:r>
+              <w:t xml:space="preserve">value search</w:t>
+            </w:r>
+          </w:p>
+        </w:tc>
+        <w:tc>
+          <w:tcPr/>
+          <w:p>
+            <w:pPr>
+              <w:pStyle w:val="Compact"/>
+              <w:jc w:val="left"/>
+            </w:pPr>
+            <w:r>
+              <w:t xml:space="preserve">Circular Mean</w:t>
+            </w:r>
+          </w:p>
+        </w:tc>
+        <w:tc>
+          <w:tcPr/>
+          <w:p>
+            <w:pPr>
+              <w:pStyle w:val="Compact"/>
+              <w:jc w:val="right"/>
+            </w:pPr>
+            <w:r>
+              <w:t xml:space="preserve">14.446</w:t>
+            </w:r>
+          </w:p>
+        </w:tc>
+        <w:tc>
+          <w:tcPr/>
+          <w:p>
+            <w:pPr>
+              <w:pStyle w:val="Compact"/>
+              <w:jc w:val="right"/>
+            </w:pPr>
+            <w:r>
+              <w:t xml:space="preserve">12.839</w:t>
+            </w:r>
+          </w:p>
+        </w:tc>
+        <w:tc>
+          <w:tcPr/>
+          <w:p>
+            <w:pPr>
+              <w:pStyle w:val="Compact"/>
+              <w:jc w:val="right"/>
+            </w:pPr>
+            <w:r>
+              <w:t xml:space="preserve">16.052</w:t>
             </w:r>
           </w:p>
         </w:tc>
@@ -1895,43 +1968,55 @@
               <w:jc w:val="left"/>
             </w:pPr>
             <w:r>
-              <w:t xml:space="preserve">One-Size-Fits-All (1)</w:t>
-            </w:r>
-          </w:p>
-        </w:tc>
-        <w:tc>
-          <w:tcPr/>
-          <w:p>
-            <w:pPr>
-              <w:pStyle w:val="Compact"/>
-              <w:jc w:val="right"/>
-            </w:pPr>
-            <w:r>
-              <w:t xml:space="preserve">11.656</w:t>
-            </w:r>
-          </w:p>
-        </w:tc>
-        <w:tc>
-          <w:tcPr/>
-          <w:p>
-            <w:pPr>
-              <w:pStyle w:val="Compact"/>
-              <w:jc w:val="right"/>
-            </w:pPr>
-            <w:r>
-              <w:t xml:space="preserve">9.967</w:t>
-            </w:r>
-          </w:p>
-        </w:tc>
-        <w:tc>
-          <w:tcPr/>
-          <w:p>
-            <w:pPr>
-              <w:pStyle w:val="Compact"/>
-              <w:jc w:val="right"/>
-            </w:pPr>
-            <w:r>
-              <w:t xml:space="preserve">13.346</w:t>
+              <w:t xml:space="preserve">One-Size-Fits-All (0)</w:t>
+            </w:r>
+          </w:p>
+        </w:tc>
+        <w:tc>
+          <w:tcPr/>
+          <w:p>
+            <w:pPr>
+              <w:pStyle w:val="Compact"/>
+              <w:jc w:val="left"/>
+            </w:pPr>
+            <w:r>
+              <w:t xml:space="preserve">One-Size-Fits-All</w:t>
+            </w:r>
+          </w:p>
+        </w:tc>
+        <w:tc>
+          <w:tcPr/>
+          <w:p>
+            <w:pPr>
+              <w:pStyle w:val="Compact"/>
+              <w:jc w:val="right"/>
+            </w:pPr>
+            <w:r>
+              <w:t xml:space="preserve">12.391</w:t>
+            </w:r>
+          </w:p>
+        </w:tc>
+        <w:tc>
+          <w:tcPr/>
+          <w:p>
+            <w:pPr>
+              <w:pStyle w:val="Compact"/>
+              <w:jc w:val="right"/>
+            </w:pPr>
+            <w:r>
+              <w:t xml:space="preserve">10.777</w:t>
+            </w:r>
+          </w:p>
+        </w:tc>
+        <w:tc>
+          <w:tcPr/>
+          <w:p>
+            <w:pPr>
+              <w:pStyle w:val="Compact"/>
+              <w:jc w:val="right"/>
+            </w:pPr>
+            <w:r>
+              <w:t xml:space="preserve">14.005</w:t>
             </w:r>
           </w:p>
         </w:tc>
@@ -1957,43 +2042,55 @@
               <w:jc w:val="left"/>
             </w:pPr>
             <w:r>
-              <w:t xml:space="preserve">Q-learning</w:t>
-            </w:r>
-          </w:p>
-        </w:tc>
-        <w:tc>
-          <w:tcPr/>
-          <w:p>
-            <w:pPr>
-              <w:pStyle w:val="Compact"/>
-              <w:jc w:val="right"/>
-            </w:pPr>
-            <w:r>
-              <w:t xml:space="preserve">14.686</w:t>
-            </w:r>
-          </w:p>
-        </w:tc>
-        <w:tc>
-          <w:tcPr/>
-          <w:p>
-            <w:pPr>
-              <w:pStyle w:val="Compact"/>
-              <w:jc w:val="right"/>
-            </w:pPr>
-            <w:r>
-              <w:t xml:space="preserve">13.120</w:t>
-            </w:r>
-          </w:p>
-        </w:tc>
-        <w:tc>
-          <w:tcPr/>
-          <w:p>
-            <w:pPr>
-              <w:pStyle w:val="Compact"/>
-              <w:jc w:val="right"/>
-            </w:pPr>
-            <w:r>
-              <w:t xml:space="preserve">16.251</w:t>
+              <w:t xml:space="preserve">One-Size-Fits-All (1)</w:t>
+            </w:r>
+          </w:p>
+        </w:tc>
+        <w:tc>
+          <w:tcPr/>
+          <w:p>
+            <w:pPr>
+              <w:pStyle w:val="Compact"/>
+              <w:jc w:val="left"/>
+            </w:pPr>
+            <w:r>
+              <w:t xml:space="preserve">One-Size-Fits-All</w:t>
+            </w:r>
+          </w:p>
+        </w:tc>
+        <w:tc>
+          <w:tcPr/>
+          <w:p>
+            <w:pPr>
+              <w:pStyle w:val="Compact"/>
+              <w:jc w:val="right"/>
+            </w:pPr>
+            <w:r>
+              <w:t xml:space="preserve">11.656</w:t>
+            </w:r>
+          </w:p>
+        </w:tc>
+        <w:tc>
+          <w:tcPr/>
+          <w:p>
+            <w:pPr>
+              <w:pStyle w:val="Compact"/>
+              <w:jc w:val="right"/>
+            </w:pPr>
+            <w:r>
+              <w:t xml:space="preserve">9.967</w:t>
+            </w:r>
+          </w:p>
+        </w:tc>
+        <w:tc>
+          <w:tcPr/>
+          <w:p>
+            <w:pPr>
+              <w:pStyle w:val="Compact"/>
+              <w:jc w:val="right"/>
+            </w:pPr>
+            <w:r>
+              <w:t xml:space="preserve">13.346</w:t>
             </w:r>
           </w:p>
         </w:tc>
@@ -2019,7 +2116,167 @@
               <w:jc w:val="left"/>
             </w:pPr>
             <w:r>
+              <w:t xml:space="preserve">Q-learning</w:t>
+            </w:r>
+          </w:p>
+        </w:tc>
+        <w:tc>
+          <w:tcPr/>
+          <w:p>
+            <w:pPr>
+              <w:pStyle w:val="Compact"/>
+              <w:jc w:val="left"/>
+            </w:pPr>
+            <w:r>
+              <w:t xml:space="preserve">Circular Mean</w:t>
+            </w:r>
+          </w:p>
+        </w:tc>
+        <w:tc>
+          <w:tcPr/>
+          <w:p>
+            <w:pPr>
+              <w:pStyle w:val="Compact"/>
+              <w:jc w:val="right"/>
+            </w:pPr>
+            <w:r>
+              <w:t xml:space="preserve">14.686</w:t>
+            </w:r>
+          </w:p>
+        </w:tc>
+        <w:tc>
+          <w:tcPr/>
+          <w:p>
+            <w:pPr>
+              <w:pStyle w:val="Compact"/>
+              <w:jc w:val="right"/>
+            </w:pPr>
+            <w:r>
+              <w:t xml:space="preserve">13.120</w:t>
+            </w:r>
+          </w:p>
+        </w:tc>
+        <w:tc>
+          <w:tcPr/>
+          <w:p>
+            <w:pPr>
+              <w:pStyle w:val="Compact"/>
+              <w:jc w:val="right"/>
+            </w:pPr>
+            <w:r>
+              <w:t xml:space="preserve">16.251</w:t>
+            </w:r>
+          </w:p>
+        </w:tc>
+      </w:tr>
+      <w:tr>
+        <w:tc>
+          <w:tcPr/>
+          <w:p>
+            <w:pPr>
+              <w:pStyle w:val="Compact"/>
+              <w:jc w:val="left"/>
+            </w:pPr>
+            <w:r>
+              <w:t xml:space="preserve">Per Arm</w:t>
+            </w:r>
+          </w:p>
+        </w:tc>
+        <w:tc>
+          <w:tcPr/>
+          <w:p>
+            <w:pPr>
+              <w:pStyle w:val="Compact"/>
+              <w:jc w:val="left"/>
+            </w:pPr>
+            <w:r>
+              <w:t xml:space="preserve">Q-learning</w:t>
+            </w:r>
+          </w:p>
+        </w:tc>
+        <w:tc>
+          <w:tcPr/>
+          <w:p>
+            <w:pPr>
+              <w:pStyle w:val="Compact"/>
+              <w:jc w:val="left"/>
+            </w:pPr>
+            <w:r>
+              <w:t xml:space="preserve">Rubin’s Rules</w:t>
+            </w:r>
+          </w:p>
+        </w:tc>
+        <w:tc>
+          <w:tcPr/>
+          <w:p>
+            <w:pPr>
+              <w:pStyle w:val="Compact"/>
+              <w:jc w:val="right"/>
+            </w:pPr>
+            <w:r>
+              <w:t xml:space="preserve">14.686</w:t>
+            </w:r>
+          </w:p>
+        </w:tc>
+        <w:tc>
+          <w:tcPr/>
+          <w:p>
+            <w:pPr>
+              <w:pStyle w:val="Compact"/>
+              <w:jc w:val="right"/>
+            </w:pPr>
+            <w:r>
+              <w:t xml:space="preserve">13.120</w:t>
+            </w:r>
+          </w:p>
+        </w:tc>
+        <w:tc>
+          <w:tcPr/>
+          <w:p>
+            <w:pPr>
+              <w:pStyle w:val="Compact"/>
+              <w:jc w:val="right"/>
+            </w:pPr>
+            <w:r>
+              <w:t xml:space="preserve">16.251</w:t>
+            </w:r>
+          </w:p>
+        </w:tc>
+      </w:tr>
+      <w:tr>
+        <w:tc>
+          <w:tcPr/>
+          <w:p>
+            <w:pPr>
+              <w:pStyle w:val="Compact"/>
+              <w:jc w:val="left"/>
+            </w:pPr>
+            <w:r>
+              <w:t xml:space="preserve">Per Arm</w:t>
+            </w:r>
+          </w:p>
+        </w:tc>
+        <w:tc>
+          <w:tcPr/>
+          <w:p>
+            <w:pPr>
+              <w:pStyle w:val="Compact"/>
+              <w:jc w:val="left"/>
+            </w:pPr>
+            <w:r>
               <w:t xml:space="preserve">value search</w:t>
+            </w:r>
+          </w:p>
+        </w:tc>
+        <w:tc>
+          <w:tcPr/>
+          <w:p>
+            <w:pPr>
+              <w:pStyle w:val="Compact"/>
+              <w:jc w:val="left"/>
+            </w:pPr>
+            <w:r>
+              <w:t xml:space="preserve">Circular Mean</w:t>
             </w:r>
           </w:p>
         </w:tc>
@@ -2400,6 +2657,202 @@
             </w:pPr>
             <w:r>
               <w:t xml:space="preserve">0.059</w:t>
+            </w:r>
+          </w:p>
+        </w:tc>
+        <w:tc>
+          <w:tcPr/>
+          <w:p>
+            <w:pPr>
+              <w:pStyle w:val="Compact"/>
+              <w:jc w:val="right"/>
+            </w:pPr>
+            <w:r>
+              <w:t xml:space="preserve">0.016</w:t>
+            </w:r>
+          </w:p>
+        </w:tc>
+      </w:tr>
+      <w:tr>
+        <w:tc>
+          <w:tcPr/>
+          <w:p>
+            <w:pPr>
+              <w:pStyle w:val="Compact"/>
+              <w:jc w:val="left"/>
+            </w:pPr>
+            <w:r>
+              <w:t xml:space="preserve">Global</w:t>
+            </w:r>
+          </w:p>
+        </w:tc>
+        <w:tc>
+          <w:tcPr/>
+          <w:p>
+            <w:pPr>
+              <w:pStyle w:val="Compact"/>
+              <w:jc w:val="left"/>
+            </w:pPr>
+            <w:r>
+              <w:t xml:space="preserve">Q-learning</w:t>
+            </w:r>
+          </w:p>
+        </w:tc>
+        <w:tc>
+          <w:tcPr/>
+          <w:p>
+            <w:pPr>
+              <w:pStyle w:val="Compact"/>
+              <w:jc w:val="left"/>
+            </w:pPr>
+            <w:r>
+              <w:t xml:space="preserve">Correct</w:t>
+            </w:r>
+          </w:p>
+        </w:tc>
+        <w:tc>
+          <w:tcPr/>
+          <w:p>
+            <w:pPr>
+              <w:pStyle w:val="Compact"/>
+              <w:jc w:val="right"/>
+            </w:pPr>
+            <w:r>
+              <w:t xml:space="preserve">-0.955</w:t>
+            </w:r>
+          </w:p>
+        </w:tc>
+        <w:tc>
+          <w:tcPr/>
+          <w:p>
+            <w:pPr>
+              <w:pStyle w:val="Compact"/>
+              <w:jc w:val="right"/>
+            </w:pPr>
+            <w:r>
+              <w:t xml:space="preserve">-0.028</w:t>
+            </w:r>
+          </w:p>
+        </w:tc>
+        <w:tc>
+          <w:tcPr/>
+          <w:p>
+            <w:pPr>
+              <w:pStyle w:val="Compact"/>
+              <w:jc w:val="right"/>
+            </w:pPr>
+            <w:r>
+              <w:t xml:space="preserve">0.005</w:t>
+            </w:r>
+          </w:p>
+        </w:tc>
+        <w:tc>
+          <w:tcPr/>
+          <w:p>
+            <w:pPr>
+              <w:pStyle w:val="Compact"/>
+              <w:jc w:val="right"/>
+            </w:pPr>
+            <w:r>
+              <w:t xml:space="preserve">0.078</w:t>
+            </w:r>
+          </w:p>
+        </w:tc>
+        <w:tc>
+          <w:tcPr/>
+          <w:p>
+            <w:pPr>
+              <w:pStyle w:val="Compact"/>
+              <w:jc w:val="right"/>
+            </w:pPr>
+            <w:r>
+              <w:t xml:space="preserve">0.014</w:t>
+            </w:r>
+          </w:p>
+        </w:tc>
+      </w:tr>
+      <w:tr>
+        <w:tc>
+          <w:tcPr/>
+          <w:p>
+            <w:pPr>
+              <w:pStyle w:val="Compact"/>
+              <w:jc w:val="left"/>
+            </w:pPr>
+            <w:r>
+              <w:t xml:space="preserve">Per Arm</w:t>
+            </w:r>
+          </w:p>
+        </w:tc>
+        <w:tc>
+          <w:tcPr/>
+          <w:p>
+            <w:pPr>
+              <w:pStyle w:val="Compact"/>
+              <w:jc w:val="left"/>
+            </w:pPr>
+            <w:r>
+              <w:t xml:space="preserve">Q-learning</w:t>
+            </w:r>
+          </w:p>
+        </w:tc>
+        <w:tc>
+          <w:tcPr/>
+          <w:p>
+            <w:pPr>
+              <w:pStyle w:val="Compact"/>
+              <w:jc w:val="left"/>
+            </w:pPr>
+            <w:r>
+              <w:t xml:space="preserve">Correct</w:t>
+            </w:r>
+          </w:p>
+        </w:tc>
+        <w:tc>
+          <w:tcPr/>
+          <w:p>
+            <w:pPr>
+              <w:pStyle w:val="Compact"/>
+              <w:jc w:val="right"/>
+            </w:pPr>
+            <w:r>
+              <w:t xml:space="preserve">-0.946</w:t>
+            </w:r>
+          </w:p>
+        </w:tc>
+        <w:tc>
+          <w:tcPr/>
+          <w:p>
+            <w:pPr>
+              <w:pStyle w:val="Compact"/>
+              <w:jc w:val="right"/>
+            </w:pPr>
+            <w:r>
+              <w:t xml:space="preserve">-0.020</w:t>
+            </w:r>
+          </w:p>
+        </w:tc>
+        <w:tc>
+          <w:tcPr/>
+          <w:p>
+            <w:pPr>
+              <w:pStyle w:val="Compact"/>
+              <w:jc w:val="right"/>
+            </w:pPr>
+            <w:r>
+              <w:t xml:space="preserve">0.004</w:t>
+            </w:r>
+          </w:p>
+        </w:tc>
+        <w:tc>
+          <w:tcPr/>
+          <w:p>
+            <w:pPr>
+              <w:pStyle w:val="Compact"/>
+              <w:jc w:val="right"/>
+            </w:pPr>
+            <w:r>
+              <w:t xml:space="preserve">0.060</w:t>
             </w:r>
           </w:p>
         </w:tc>

</xml_diff>

<commit_message>
Rerun all Rmd files and update tables/figures
</commit_message>
<xml_diff>
--- a/OTR analyses/artificial-data-summary.docx
+++ b/OTR analyses/artificial-data-summary.docx
@@ -41,7 +41,7 @@
         <w:pStyle w:val="Date"/>
       </w:pPr>
       <w:r>
-        <w:t xml:space="preserve">2024-03-19</w:t>
+        <w:t xml:space="preserve">2024-03-27</w:t>
       </w:r>
     </w:p>
     <w:sdt>
@@ -842,19 +842,19 @@
               <w:jc w:val="right"/>
             </w:pPr>
             <w:r>
-              <w:t xml:space="preserve">14.230</w:t>
-            </w:r>
-          </w:p>
-        </w:tc>
-        <w:tc>
-          <w:tcPr/>
-          <w:p>
-            <w:pPr>
-              <w:pStyle w:val="Compact"/>
-              <w:jc w:val="right"/>
-            </w:pPr>
-            <w:r>
-              <w:t xml:space="preserve">0.347</w:t>
+              <w:t xml:space="preserve">15.833</w:t>
+            </w:r>
+          </w:p>
+        </w:tc>
+        <w:tc>
+          <w:tcPr/>
+          <w:p>
+            <w:pPr>
+              <w:pStyle w:val="Compact"/>
+              <w:jc w:val="right"/>
+            </w:pPr>
+            <w:r>
+              <w:t xml:space="preserve">0.322</w:t>
             </w:r>
           </w:p>
         </w:tc>
@@ -892,19 +892,19 @@
               <w:jc w:val="right"/>
             </w:pPr>
             <w:r>
-              <w:t xml:space="preserve">14.578</w:t>
-            </w:r>
-          </w:p>
-        </w:tc>
-        <w:tc>
-          <w:tcPr/>
-          <w:p>
-            <w:pPr>
-              <w:pStyle w:val="Compact"/>
-              <w:jc w:val="right"/>
-            </w:pPr>
-            <w:r>
-              <w:t xml:space="preserve">0.246</w:t>
+              <w:t xml:space="preserve">16.457</w:t>
+            </w:r>
+          </w:p>
+        </w:tc>
+        <w:tc>
+          <w:tcPr/>
+          <w:p>
+            <w:pPr>
+              <w:pStyle w:val="Compact"/>
+              <w:jc w:val="right"/>
+            </w:pPr>
+            <w:r>
+              <w:t xml:space="preserve">0.324</w:t>
             </w:r>
           </w:p>
         </w:tc>
@@ -942,19 +942,19 @@
               <w:jc w:val="right"/>
             </w:pPr>
             <w:r>
-              <w:t xml:space="preserve">14.831</w:t>
-            </w:r>
-          </w:p>
-        </w:tc>
-        <w:tc>
-          <w:tcPr/>
-          <w:p>
-            <w:pPr>
-              <w:pStyle w:val="Compact"/>
-              <w:jc w:val="right"/>
-            </w:pPr>
-            <w:r>
-              <w:t xml:space="preserve">0.265</w:t>
+              <w:t xml:space="preserve">16.559</w:t>
+            </w:r>
+          </w:p>
+        </w:tc>
+        <w:tc>
+          <w:tcPr/>
+          <w:p>
+            <w:pPr>
+              <w:pStyle w:val="Compact"/>
+              <w:jc w:val="right"/>
+            </w:pPr>
+            <w:r>
+              <w:t xml:space="preserve">0.333</w:t>
             </w:r>
           </w:p>
         </w:tc>
@@ -992,19 +992,19 @@
               <w:jc w:val="right"/>
             </w:pPr>
             <w:r>
-              <w:t xml:space="preserve">15.145</w:t>
-            </w:r>
-          </w:p>
-        </w:tc>
-        <w:tc>
-          <w:tcPr/>
-          <w:p>
-            <w:pPr>
-              <w:pStyle w:val="Compact"/>
-              <w:jc w:val="right"/>
-            </w:pPr>
-            <w:r>
-              <w:t xml:space="preserve">0.252</w:t>
+              <w:t xml:space="preserve">17.116</w:t>
+            </w:r>
+          </w:p>
+        </w:tc>
+        <w:tc>
+          <w:tcPr/>
+          <w:p>
+            <w:pPr>
+              <w:pStyle w:val="Compact"/>
+              <w:jc w:val="right"/>
+            </w:pPr>
+            <w:r>
+              <w:t xml:space="preserve">0.267</w:t>
             </w:r>
           </w:p>
         </w:tc>
@@ -1276,19 +1276,19 @@
               <w:jc w:val="right"/>
             </w:pPr>
             <w:r>
-              <w:t xml:space="preserve">0.414</w:t>
-            </w:r>
-          </w:p>
-        </w:tc>
-        <w:tc>
-          <w:tcPr/>
-          <w:p>
-            <w:pPr>
-              <w:pStyle w:val="Compact"/>
-              <w:jc w:val="right"/>
-            </w:pPr>
-            <w:r>
-              <w:t xml:space="preserve">0.449</w:t>
+              <w:t xml:space="preserve">0.484</w:t>
+            </w:r>
+          </w:p>
+        </w:tc>
+        <w:tc>
+          <w:tcPr/>
+          <w:p>
+            <w:pPr>
+              <w:pStyle w:val="Compact"/>
+              <w:jc w:val="right"/>
+            </w:pPr>
+            <w:r>
+              <w:t xml:space="preserve">0.483</w:t>
             </w:r>
           </w:p>
         </w:tc>
@@ -1314,19 +1314,19 @@
               <w:jc w:val="right"/>
             </w:pPr>
             <w:r>
-              <w:t xml:space="preserve">0.409</w:t>
-            </w:r>
-          </w:p>
-        </w:tc>
-        <w:tc>
-          <w:tcPr/>
-          <w:p>
-            <w:pPr>
-              <w:pStyle w:val="Compact"/>
-              <w:jc w:val="right"/>
-            </w:pPr>
-            <w:r>
-              <w:t xml:space="preserve">0.398</w:t>
+              <w:t xml:space="preserve">0.456</w:t>
+            </w:r>
+          </w:p>
+        </w:tc>
+        <w:tc>
+          <w:tcPr/>
+          <w:p>
+            <w:pPr>
+              <w:pStyle w:val="Compact"/>
+              <w:jc w:val="right"/>
+            </w:pPr>
+            <w:r>
+              <w:t xml:space="preserve">0.462</w:t>
             </w:r>
           </w:p>
         </w:tc>
@@ -1622,31 +1622,31 @@
               <w:jc w:val="right"/>
             </w:pPr>
             <w:r>
-              <w:t xml:space="preserve">12.580</w:t>
-            </w:r>
-          </w:p>
-        </w:tc>
-        <w:tc>
-          <w:tcPr/>
-          <w:p>
-            <w:pPr>
-              <w:pStyle w:val="Compact"/>
-              <w:jc w:val="right"/>
-            </w:pPr>
-            <w:r>
-              <w:t xml:space="preserve">10.976</w:t>
-            </w:r>
-          </w:p>
-        </w:tc>
-        <w:tc>
-          <w:tcPr/>
-          <w:p>
-            <w:pPr>
-              <w:pStyle w:val="Compact"/>
-              <w:jc w:val="right"/>
-            </w:pPr>
-            <w:r>
-              <w:t xml:space="preserve">14.183</w:t>
+              <w:t xml:space="preserve">12.681</w:t>
+            </w:r>
+          </w:p>
+        </w:tc>
+        <w:tc>
+          <w:tcPr/>
+          <w:p>
+            <w:pPr>
+              <w:pStyle w:val="Compact"/>
+              <w:jc w:val="right"/>
+            </w:pPr>
+            <w:r>
+              <w:t xml:space="preserve">11.049</w:t>
+            </w:r>
+          </w:p>
+        </w:tc>
+        <w:tc>
+          <w:tcPr/>
+          <w:p>
+            <w:pPr>
+              <w:pStyle w:val="Compact"/>
+              <w:jc w:val="right"/>
+            </w:pPr>
+            <w:r>
+              <w:t xml:space="preserve">14.312</w:t>
             </w:r>
           </w:p>
         </w:tc>
@@ -1696,31 +1696,31 @@
               <w:jc w:val="right"/>
             </w:pPr>
             <w:r>
-              <w:t xml:space="preserve">11.374</w:t>
-            </w:r>
-          </w:p>
-        </w:tc>
-        <w:tc>
-          <w:tcPr/>
-          <w:p>
-            <w:pPr>
-              <w:pStyle w:val="Compact"/>
-              <w:jc w:val="right"/>
-            </w:pPr>
-            <w:r>
-              <w:t xml:space="preserve">9.655</w:t>
-            </w:r>
-          </w:p>
-        </w:tc>
-        <w:tc>
-          <w:tcPr/>
-          <w:p>
-            <w:pPr>
-              <w:pStyle w:val="Compact"/>
-              <w:jc w:val="right"/>
-            </w:pPr>
-            <w:r>
-              <w:t xml:space="preserve">13.093</w:t>
+              <w:t xml:space="preserve">12.355</w:t>
+            </w:r>
+          </w:p>
+        </w:tc>
+        <w:tc>
+          <w:tcPr/>
+          <w:p>
+            <w:pPr>
+              <w:pStyle w:val="Compact"/>
+              <w:jc w:val="right"/>
+            </w:pPr>
+            <w:r>
+              <w:t xml:space="preserve">10.500</w:t>
+            </w:r>
+          </w:p>
+        </w:tc>
+        <w:tc>
+          <w:tcPr/>
+          <w:p>
+            <w:pPr>
+              <w:pStyle w:val="Compact"/>
+              <w:jc w:val="right"/>
+            </w:pPr>
+            <w:r>
+              <w:t xml:space="preserve">14.211</w:t>
             </w:r>
           </w:p>
         </w:tc>
@@ -1770,31 +1770,31 @@
               <w:jc w:val="right"/>
             </w:pPr>
             <w:r>
-              <w:t xml:space="preserve">14.286</w:t>
-            </w:r>
-          </w:p>
-        </w:tc>
-        <w:tc>
-          <w:tcPr/>
-          <w:p>
-            <w:pPr>
-              <w:pStyle w:val="Compact"/>
-              <w:jc w:val="right"/>
-            </w:pPr>
-            <w:r>
-              <w:t xml:space="preserve">12.651</w:t>
-            </w:r>
-          </w:p>
-        </w:tc>
-        <w:tc>
-          <w:tcPr/>
-          <w:p>
-            <w:pPr>
-              <w:pStyle w:val="Compact"/>
-              <w:jc w:val="right"/>
-            </w:pPr>
-            <w:r>
-              <w:t xml:space="preserve">15.920</w:t>
+              <w:t xml:space="preserve">15.745</w:t>
+            </w:r>
+          </w:p>
+        </w:tc>
+        <w:tc>
+          <w:tcPr/>
+          <w:p>
+            <w:pPr>
+              <w:pStyle w:val="Compact"/>
+              <w:jc w:val="right"/>
+            </w:pPr>
+            <w:r>
+              <w:t xml:space="preserve">14.050</w:t>
+            </w:r>
+          </w:p>
+        </w:tc>
+        <w:tc>
+          <w:tcPr/>
+          <w:p>
+            <w:pPr>
+              <w:pStyle w:val="Compact"/>
+              <w:jc w:val="right"/>
+            </w:pPr>
+            <w:r>
+              <w:t xml:space="preserve">17.439</w:t>
             </w:r>
           </w:p>
         </w:tc>
@@ -1844,31 +1844,31 @@
               <w:jc w:val="right"/>
             </w:pPr>
             <w:r>
-              <w:t xml:space="preserve">14.286</w:t>
-            </w:r>
-          </w:p>
-        </w:tc>
-        <w:tc>
-          <w:tcPr/>
-          <w:p>
-            <w:pPr>
-              <w:pStyle w:val="Compact"/>
-              <w:jc w:val="right"/>
-            </w:pPr>
-            <w:r>
-              <w:t xml:space="preserve">12.651</w:t>
-            </w:r>
-          </w:p>
-        </w:tc>
-        <w:tc>
-          <w:tcPr/>
-          <w:p>
-            <w:pPr>
-              <w:pStyle w:val="Compact"/>
-              <w:jc w:val="right"/>
-            </w:pPr>
-            <w:r>
-              <w:t xml:space="preserve">15.920</w:t>
+              <w:t xml:space="preserve">15.745</w:t>
+            </w:r>
+          </w:p>
+        </w:tc>
+        <w:tc>
+          <w:tcPr/>
+          <w:p>
+            <w:pPr>
+              <w:pStyle w:val="Compact"/>
+              <w:jc w:val="right"/>
+            </w:pPr>
+            <w:r>
+              <w:t xml:space="preserve">14.050</w:t>
+            </w:r>
+          </w:p>
+        </w:tc>
+        <w:tc>
+          <w:tcPr/>
+          <w:p>
+            <w:pPr>
+              <w:pStyle w:val="Compact"/>
+              <w:jc w:val="right"/>
+            </w:pPr>
+            <w:r>
+              <w:t xml:space="preserve">17.439</w:t>
             </w:r>
           </w:p>
         </w:tc>
@@ -1918,31 +1918,31 @@
               <w:jc w:val="right"/>
             </w:pPr>
             <w:r>
-              <w:t xml:space="preserve">14.446</w:t>
-            </w:r>
-          </w:p>
-        </w:tc>
-        <w:tc>
-          <w:tcPr/>
-          <w:p>
-            <w:pPr>
-              <w:pStyle w:val="Compact"/>
-              <w:jc w:val="right"/>
-            </w:pPr>
-            <w:r>
-              <w:t xml:space="preserve">12.839</w:t>
-            </w:r>
-          </w:p>
-        </w:tc>
-        <w:tc>
-          <w:tcPr/>
-          <w:p>
-            <w:pPr>
-              <w:pStyle w:val="Compact"/>
-              <w:jc w:val="right"/>
-            </w:pPr>
-            <w:r>
-              <w:t xml:space="preserve">16.052</w:t>
+              <w:t xml:space="preserve">16.047</w:t>
+            </w:r>
+          </w:p>
+        </w:tc>
+        <w:tc>
+          <w:tcPr/>
+          <w:p>
+            <w:pPr>
+              <w:pStyle w:val="Compact"/>
+              <w:jc w:val="right"/>
+            </w:pPr>
+            <w:r>
+              <w:t xml:space="preserve">14.367</w:t>
+            </w:r>
+          </w:p>
+        </w:tc>
+        <w:tc>
+          <w:tcPr/>
+          <w:p>
+            <w:pPr>
+              <w:pStyle w:val="Compact"/>
+              <w:jc w:val="right"/>
+            </w:pPr>
+            <w:r>
+              <w:t xml:space="preserve">17.727</w:t>
             </w:r>
           </w:p>
         </w:tc>
@@ -1992,31 +1992,31 @@
               <w:jc w:val="right"/>
             </w:pPr>
             <w:r>
-              <w:t xml:space="preserve">12.391</w:t>
-            </w:r>
-          </w:p>
-        </w:tc>
-        <w:tc>
-          <w:tcPr/>
-          <w:p>
-            <w:pPr>
-              <w:pStyle w:val="Compact"/>
-              <w:jc w:val="right"/>
-            </w:pPr>
-            <w:r>
-              <w:t xml:space="preserve">10.777</w:t>
-            </w:r>
-          </w:p>
-        </w:tc>
-        <w:tc>
-          <w:tcPr/>
-          <w:p>
-            <w:pPr>
-              <w:pStyle w:val="Compact"/>
-              <w:jc w:val="right"/>
-            </w:pPr>
-            <w:r>
-              <w:t xml:space="preserve">14.005</w:t>
+              <w:t xml:space="preserve">12.565</w:t>
+            </w:r>
+          </w:p>
+        </w:tc>
+        <w:tc>
+          <w:tcPr/>
+          <w:p>
+            <w:pPr>
+              <w:pStyle w:val="Compact"/>
+              <w:jc w:val="right"/>
+            </w:pPr>
+            <w:r>
+              <w:t xml:space="preserve">10.945</w:t>
+            </w:r>
+          </w:p>
+        </w:tc>
+        <w:tc>
+          <w:tcPr/>
+          <w:p>
+            <w:pPr>
+              <w:pStyle w:val="Compact"/>
+              <w:jc w:val="right"/>
+            </w:pPr>
+            <w:r>
+              <w:t xml:space="preserve">14.186</w:t>
             </w:r>
           </w:p>
         </w:tc>
@@ -2066,31 +2066,31 @@
               <w:jc w:val="right"/>
             </w:pPr>
             <w:r>
-              <w:t xml:space="preserve">11.656</w:t>
-            </w:r>
-          </w:p>
-        </w:tc>
-        <w:tc>
-          <w:tcPr/>
-          <w:p>
-            <w:pPr>
-              <w:pStyle w:val="Compact"/>
-              <w:jc w:val="right"/>
-            </w:pPr>
-            <w:r>
-              <w:t xml:space="preserve">9.967</w:t>
-            </w:r>
-          </w:p>
-        </w:tc>
-        <w:tc>
-          <w:tcPr/>
-          <w:p>
-            <w:pPr>
-              <w:pStyle w:val="Compact"/>
-              <w:jc w:val="right"/>
-            </w:pPr>
-            <w:r>
-              <w:t xml:space="preserve">13.346</w:t>
+              <w:t xml:space="preserve">12.503</w:t>
+            </w:r>
+          </w:p>
+        </w:tc>
+        <w:tc>
+          <w:tcPr/>
+          <w:p>
+            <w:pPr>
+              <w:pStyle w:val="Compact"/>
+              <w:jc w:val="right"/>
+            </w:pPr>
+            <w:r>
+              <w:t xml:space="preserve">10.629</w:t>
+            </w:r>
+          </w:p>
+        </w:tc>
+        <w:tc>
+          <w:tcPr/>
+          <w:p>
+            <w:pPr>
+              <w:pStyle w:val="Compact"/>
+              <w:jc w:val="right"/>
+            </w:pPr>
+            <w:r>
+              <w:t xml:space="preserve">14.378</w:t>
             </w:r>
           </w:p>
         </w:tc>
@@ -2140,31 +2140,31 @@
               <w:jc w:val="right"/>
             </w:pPr>
             <w:r>
-              <w:t xml:space="preserve">14.686</w:t>
-            </w:r>
-          </w:p>
-        </w:tc>
-        <w:tc>
-          <w:tcPr/>
-          <w:p>
-            <w:pPr>
-              <w:pStyle w:val="Compact"/>
-              <w:jc w:val="right"/>
-            </w:pPr>
-            <w:r>
-              <w:t xml:space="preserve">13.120</w:t>
-            </w:r>
-          </w:p>
-        </w:tc>
-        <w:tc>
-          <w:tcPr/>
-          <w:p>
-            <w:pPr>
-              <w:pStyle w:val="Compact"/>
-              <w:jc w:val="right"/>
-            </w:pPr>
-            <w:r>
-              <w:t xml:space="preserve">16.251</w:t>
+              <w:t xml:space="preserve">16.318</w:t>
+            </w:r>
+          </w:p>
+        </w:tc>
+        <w:tc>
+          <w:tcPr/>
+          <w:p>
+            <w:pPr>
+              <w:pStyle w:val="Compact"/>
+              <w:jc w:val="right"/>
+            </w:pPr>
+            <w:r>
+              <w:t xml:space="preserve">14.685</w:t>
+            </w:r>
+          </w:p>
+        </w:tc>
+        <w:tc>
+          <w:tcPr/>
+          <w:p>
+            <w:pPr>
+              <w:pStyle w:val="Compact"/>
+              <w:jc w:val="right"/>
+            </w:pPr>
+            <w:r>
+              <w:t xml:space="preserve">17.951</w:t>
             </w:r>
           </w:p>
         </w:tc>
@@ -2214,31 +2214,31 @@
               <w:jc w:val="right"/>
             </w:pPr>
             <w:r>
-              <w:t xml:space="preserve">14.686</w:t>
-            </w:r>
-          </w:p>
-        </w:tc>
-        <w:tc>
-          <w:tcPr/>
-          <w:p>
-            <w:pPr>
-              <w:pStyle w:val="Compact"/>
-              <w:jc w:val="right"/>
-            </w:pPr>
-            <w:r>
-              <w:t xml:space="preserve">13.120</w:t>
-            </w:r>
-          </w:p>
-        </w:tc>
-        <w:tc>
-          <w:tcPr/>
-          <w:p>
-            <w:pPr>
-              <w:pStyle w:val="Compact"/>
-              <w:jc w:val="right"/>
-            </w:pPr>
-            <w:r>
-              <w:t xml:space="preserve">16.251</w:t>
+              <w:t xml:space="preserve">16.318</w:t>
+            </w:r>
+          </w:p>
+        </w:tc>
+        <w:tc>
+          <w:tcPr/>
+          <w:p>
+            <w:pPr>
+              <w:pStyle w:val="Compact"/>
+              <w:jc w:val="right"/>
+            </w:pPr>
+            <w:r>
+              <w:t xml:space="preserve">14.685</w:t>
+            </w:r>
+          </w:p>
+        </w:tc>
+        <w:tc>
+          <w:tcPr/>
+          <w:p>
+            <w:pPr>
+              <w:pStyle w:val="Compact"/>
+              <w:jc w:val="right"/>
+            </w:pPr>
+            <w:r>
+              <w:t xml:space="preserve">17.951</w:t>
             </w:r>
           </w:p>
         </w:tc>
@@ -2288,31 +2288,31 @@
               <w:jc w:val="right"/>
             </w:pPr>
             <w:r>
-              <w:t xml:space="preserve">14.808</w:t>
-            </w:r>
-          </w:p>
-        </w:tc>
-        <w:tc>
-          <w:tcPr/>
-          <w:p>
-            <w:pPr>
-              <w:pStyle w:val="Compact"/>
-              <w:jc w:val="right"/>
-            </w:pPr>
-            <w:r>
-              <w:t xml:space="preserve">13.247</w:t>
-            </w:r>
-          </w:p>
-        </w:tc>
-        <w:tc>
-          <w:tcPr/>
-          <w:p>
-            <w:pPr>
-              <w:pStyle w:val="Compact"/>
-              <w:jc w:val="right"/>
-            </w:pPr>
-            <w:r>
-              <w:t xml:space="preserve">16.368</w:t>
+              <w:t xml:space="preserve">16.649</w:t>
+            </w:r>
+          </w:p>
+        </w:tc>
+        <w:tc>
+          <w:tcPr/>
+          <w:p>
+            <w:pPr>
+              <w:pStyle w:val="Compact"/>
+              <w:jc w:val="right"/>
+            </w:pPr>
+            <w:r>
+              <w:t xml:space="preserve">15.054</w:t>
+            </w:r>
+          </w:p>
+        </w:tc>
+        <w:tc>
+          <w:tcPr/>
+          <w:p>
+            <w:pPr>
+              <w:pStyle w:val="Compact"/>
+              <w:jc w:val="right"/>
+            </w:pPr>
+            <w:r>
+              <w:t xml:space="preserve">18.244</w:t>
             </w:r>
           </w:p>
         </w:tc>
@@ -2367,14 +2367,14 @@
         <w:tblCaption w:val="Linear regime parameter estimates for the aggregated regimes (without additional modificiations) for the update 1 data. The respective parameter vectors have unit norm."/>
       </w:tblPr>
       <w:tblGrid>
-        <w:gridCol w:w="1193"/>
-        <w:gridCol w:w="1410"/>
-        <w:gridCol w:w="1518"/>
-        <w:gridCol w:w="976"/>
-        <w:gridCol w:w="759"/>
-        <w:gridCol w:w="650"/>
-        <w:gridCol w:w="759"/>
-        <w:gridCol w:w="650"/>
+        <w:gridCol w:w="1177"/>
+        <w:gridCol w:w="1391"/>
+        <w:gridCol w:w="1498"/>
+        <w:gridCol w:w="963"/>
+        <w:gridCol w:w="749"/>
+        <w:gridCol w:w="749"/>
+        <w:gridCol w:w="749"/>
+        <w:gridCol w:w="642"/>
       </w:tblGrid>
       <w:tr>
         <w:trPr>
@@ -2522,55 +2522,55 @@
               <w:jc w:val="right"/>
             </w:pPr>
             <w:r>
-              <w:t xml:space="preserve">-0.954</w:t>
-            </w:r>
-          </w:p>
-        </w:tc>
-        <w:tc>
-          <w:tcPr/>
-          <w:p>
-            <w:pPr>
-              <w:pStyle w:val="Compact"/>
-              <w:jc w:val="right"/>
-            </w:pPr>
-            <w:r>
-              <w:t xml:space="preserve">-0.031</w:t>
-            </w:r>
-          </w:p>
-        </w:tc>
-        <w:tc>
-          <w:tcPr/>
-          <w:p>
-            <w:pPr>
-              <w:pStyle w:val="Compact"/>
-              <w:jc w:val="right"/>
-            </w:pPr>
-            <w:r>
-              <w:t xml:space="preserve">0.004</w:t>
-            </w:r>
-          </w:p>
-        </w:tc>
-        <w:tc>
-          <w:tcPr/>
-          <w:p>
-            <w:pPr>
-              <w:pStyle w:val="Compact"/>
-              <w:jc w:val="right"/>
-            </w:pPr>
-            <w:r>
-              <w:t xml:space="preserve">0.076</w:t>
-            </w:r>
-          </w:p>
-        </w:tc>
-        <w:tc>
-          <w:tcPr/>
-          <w:p>
-            <w:pPr>
-              <w:pStyle w:val="Compact"/>
-              <w:jc w:val="right"/>
-            </w:pPr>
-            <w:r>
-              <w:t xml:space="preserve">0.014</w:t>
+              <w:t xml:space="preserve">-0.979</w:t>
+            </w:r>
+          </w:p>
+        </w:tc>
+        <w:tc>
+          <w:tcPr/>
+          <w:p>
+            <w:pPr>
+              <w:pStyle w:val="Compact"/>
+              <w:jc w:val="right"/>
+            </w:pPr>
+            <w:r>
+              <w:t xml:space="preserve">-0.014</w:t>
+            </w:r>
+          </w:p>
+        </w:tc>
+        <w:tc>
+          <w:tcPr/>
+          <w:p>
+            <w:pPr>
+              <w:pStyle w:val="Compact"/>
+              <w:jc w:val="right"/>
+            </w:pPr>
+            <w:r>
+              <w:t xml:space="preserve">0.003</w:t>
+            </w:r>
+          </w:p>
+        </w:tc>
+        <w:tc>
+          <w:tcPr/>
+          <w:p>
+            <w:pPr>
+              <w:pStyle w:val="Compact"/>
+              <w:jc w:val="right"/>
+            </w:pPr>
+            <w:r>
+              <w:t xml:space="preserve">0.061</w:t>
+            </w:r>
+          </w:p>
+        </w:tc>
+        <w:tc>
+          <w:tcPr/>
+          <w:p>
+            <w:pPr>
+              <w:pStyle w:val="Compact"/>
+              <w:jc w:val="right"/>
+            </w:pPr>
+            <w:r>
+              <w:t xml:space="preserve">0.022</w:t>
             </w:r>
           </w:p>
         </w:tc>
@@ -2620,55 +2620,55 @@
               <w:jc w:val="right"/>
             </w:pPr>
             <w:r>
-              <w:t xml:space="preserve">-0.946</w:t>
-            </w:r>
-          </w:p>
-        </w:tc>
-        <w:tc>
-          <w:tcPr/>
-          <w:p>
-            <w:pPr>
-              <w:pStyle w:val="Compact"/>
-              <w:jc w:val="right"/>
-            </w:pPr>
-            <w:r>
-              <w:t xml:space="preserve">-0.022</w:t>
-            </w:r>
-          </w:p>
-        </w:tc>
-        <w:tc>
-          <w:tcPr/>
-          <w:p>
-            <w:pPr>
-              <w:pStyle w:val="Compact"/>
-              <w:jc w:val="right"/>
-            </w:pPr>
-            <w:r>
-              <w:t xml:space="preserve">0.004</w:t>
-            </w:r>
-          </w:p>
-        </w:tc>
-        <w:tc>
-          <w:tcPr/>
-          <w:p>
-            <w:pPr>
-              <w:pStyle w:val="Compact"/>
-              <w:jc w:val="right"/>
-            </w:pPr>
-            <w:r>
-              <w:t xml:space="preserve">0.059</w:t>
-            </w:r>
-          </w:p>
-        </w:tc>
-        <w:tc>
-          <w:tcPr/>
-          <w:p>
-            <w:pPr>
-              <w:pStyle w:val="Compact"/>
-              <w:jc w:val="right"/>
-            </w:pPr>
-            <w:r>
-              <w:t xml:space="preserve">0.016</w:t>
+              <w:t xml:space="preserve">-0.978</w:t>
+            </w:r>
+          </w:p>
+        </w:tc>
+        <w:tc>
+          <w:tcPr/>
+          <w:p>
+            <w:pPr>
+              <w:pStyle w:val="Compact"/>
+              <w:jc w:val="right"/>
+            </w:pPr>
+            <w:r>
+              <w:t xml:space="preserve">0.008</w:t>
+            </w:r>
+          </w:p>
+        </w:tc>
+        <w:tc>
+          <w:tcPr/>
+          <w:p>
+            <w:pPr>
+              <w:pStyle w:val="Compact"/>
+              <w:jc w:val="right"/>
+            </w:pPr>
+            <w:r>
+              <w:t xml:space="preserve">0.002</w:t>
+            </w:r>
+          </w:p>
+        </w:tc>
+        <w:tc>
+          <w:tcPr/>
+          <w:p>
+            <w:pPr>
+              <w:pStyle w:val="Compact"/>
+              <w:jc w:val="right"/>
+            </w:pPr>
+            <w:r>
+              <w:t xml:space="preserve">0.047</w:t>
+            </w:r>
+          </w:p>
+        </w:tc>
+        <w:tc>
+          <w:tcPr/>
+          <w:p>
+            <w:pPr>
+              <w:pStyle w:val="Compact"/>
+              <w:jc w:val="right"/>
+            </w:pPr>
+            <w:r>
+              <w:t xml:space="preserve">0.023</w:t>
             </w:r>
           </w:p>
         </w:tc>
@@ -2718,55 +2718,55 @@
               <w:jc w:val="right"/>
             </w:pPr>
             <w:r>
-              <w:t xml:space="preserve">-0.955</w:t>
-            </w:r>
-          </w:p>
-        </w:tc>
-        <w:tc>
-          <w:tcPr/>
-          <w:p>
-            <w:pPr>
-              <w:pStyle w:val="Compact"/>
-              <w:jc w:val="right"/>
-            </w:pPr>
-            <w:r>
-              <w:t xml:space="preserve">-0.028</w:t>
-            </w:r>
-          </w:p>
-        </w:tc>
-        <w:tc>
-          <w:tcPr/>
-          <w:p>
-            <w:pPr>
-              <w:pStyle w:val="Compact"/>
-              <w:jc w:val="right"/>
-            </w:pPr>
-            <w:r>
-              <w:t xml:space="preserve">0.005</w:t>
-            </w:r>
-          </w:p>
-        </w:tc>
-        <w:tc>
-          <w:tcPr/>
-          <w:p>
-            <w:pPr>
-              <w:pStyle w:val="Compact"/>
-              <w:jc w:val="right"/>
-            </w:pPr>
-            <w:r>
-              <w:t xml:space="preserve">0.078</w:t>
-            </w:r>
-          </w:p>
-        </w:tc>
-        <w:tc>
-          <w:tcPr/>
-          <w:p>
-            <w:pPr>
-              <w:pStyle w:val="Compact"/>
-              <w:jc w:val="right"/>
-            </w:pPr>
-            <w:r>
-              <w:t xml:space="preserve">0.014</w:t>
+              <w:t xml:space="preserve">-0.979</w:t>
+            </w:r>
+          </w:p>
+        </w:tc>
+        <w:tc>
+          <w:tcPr/>
+          <w:p>
+            <w:pPr>
+              <w:pStyle w:val="Compact"/>
+              <w:jc w:val="right"/>
+            </w:pPr>
+            <w:r>
+              <w:t xml:space="preserve">-0.013</w:t>
+            </w:r>
+          </w:p>
+        </w:tc>
+        <w:tc>
+          <w:tcPr/>
+          <w:p>
+            <w:pPr>
+              <w:pStyle w:val="Compact"/>
+              <w:jc w:val="right"/>
+            </w:pPr>
+            <w:r>
+              <w:t xml:space="preserve">0.003</w:t>
+            </w:r>
+          </w:p>
+        </w:tc>
+        <w:tc>
+          <w:tcPr/>
+          <w:p>
+            <w:pPr>
+              <w:pStyle w:val="Compact"/>
+              <w:jc w:val="right"/>
+            </w:pPr>
+            <w:r>
+              <w:t xml:space="preserve">0.061</w:t>
+            </w:r>
+          </w:p>
+        </w:tc>
+        <w:tc>
+          <w:tcPr/>
+          <w:p>
+            <w:pPr>
+              <w:pStyle w:val="Compact"/>
+              <w:jc w:val="right"/>
+            </w:pPr>
+            <w:r>
+              <w:t xml:space="preserve">0.021</w:t>
             </w:r>
           </w:p>
         </w:tc>
@@ -2816,55 +2816,55 @@
               <w:jc w:val="right"/>
             </w:pPr>
             <w:r>
-              <w:t xml:space="preserve">-0.946</w:t>
-            </w:r>
-          </w:p>
-        </w:tc>
-        <w:tc>
-          <w:tcPr/>
-          <w:p>
-            <w:pPr>
-              <w:pStyle w:val="Compact"/>
-              <w:jc w:val="right"/>
-            </w:pPr>
-            <w:r>
-              <w:t xml:space="preserve">-0.020</w:t>
-            </w:r>
-          </w:p>
-        </w:tc>
-        <w:tc>
-          <w:tcPr/>
-          <w:p>
-            <w:pPr>
-              <w:pStyle w:val="Compact"/>
-              <w:jc w:val="right"/>
-            </w:pPr>
-            <w:r>
-              <w:t xml:space="preserve">0.004</w:t>
-            </w:r>
-          </w:p>
-        </w:tc>
-        <w:tc>
-          <w:tcPr/>
-          <w:p>
-            <w:pPr>
-              <w:pStyle w:val="Compact"/>
-              <w:jc w:val="right"/>
-            </w:pPr>
-            <w:r>
-              <w:t xml:space="preserve">0.060</w:t>
-            </w:r>
-          </w:p>
-        </w:tc>
-        <w:tc>
-          <w:tcPr/>
-          <w:p>
-            <w:pPr>
-              <w:pStyle w:val="Compact"/>
-              <w:jc w:val="right"/>
-            </w:pPr>
-            <w:r>
-              <w:t xml:space="preserve">0.016</w:t>
+              <w:t xml:space="preserve">-0.978</w:t>
+            </w:r>
+          </w:p>
+        </w:tc>
+        <w:tc>
+          <w:tcPr/>
+          <w:p>
+            <w:pPr>
+              <w:pStyle w:val="Compact"/>
+              <w:jc w:val="right"/>
+            </w:pPr>
+            <w:r>
+              <w:t xml:space="preserve">0.009</w:t>
+            </w:r>
+          </w:p>
+        </w:tc>
+        <w:tc>
+          <w:tcPr/>
+          <w:p>
+            <w:pPr>
+              <w:pStyle w:val="Compact"/>
+              <w:jc w:val="right"/>
+            </w:pPr>
+            <w:r>
+              <w:t xml:space="preserve">0.002</w:t>
+            </w:r>
+          </w:p>
+        </w:tc>
+        <w:tc>
+          <w:tcPr/>
+          <w:p>
+            <w:pPr>
+              <w:pStyle w:val="Compact"/>
+              <w:jc w:val="right"/>
+            </w:pPr>
+            <w:r>
+              <w:t xml:space="preserve">0.047</w:t>
+            </w:r>
+          </w:p>
+        </w:tc>
+        <w:tc>
+          <w:tcPr/>
+          <w:p>
+            <w:pPr>
+              <w:pStyle w:val="Compact"/>
+              <w:jc w:val="right"/>
+            </w:pPr>
+            <w:r>
+              <w:t xml:space="preserve">0.023</w:t>
             </w:r>
           </w:p>
         </w:tc>
@@ -2914,55 +2914,55 @@
               <w:jc w:val="right"/>
             </w:pPr>
             <w:r>
-              <w:t xml:space="preserve">-0.964</w:t>
-            </w:r>
-          </w:p>
-        </w:tc>
-        <w:tc>
-          <w:tcPr/>
-          <w:p>
-            <w:pPr>
-              <w:pStyle w:val="Compact"/>
-              <w:jc w:val="right"/>
-            </w:pPr>
-            <w:r>
-              <w:t xml:space="preserve">0.051</w:t>
-            </w:r>
-          </w:p>
-        </w:tc>
-        <w:tc>
-          <w:tcPr/>
-          <w:p>
-            <w:pPr>
-              <w:pStyle w:val="Compact"/>
-              <w:jc w:val="right"/>
-            </w:pPr>
-            <w:r>
-              <w:t xml:space="preserve">0.003</w:t>
-            </w:r>
-          </w:p>
-        </w:tc>
-        <w:tc>
-          <w:tcPr/>
-          <w:p>
-            <w:pPr>
-              <w:pStyle w:val="Compact"/>
-              <w:jc w:val="right"/>
-            </w:pPr>
-            <w:r>
-              <w:t xml:space="preserve">0.056</w:t>
-            </w:r>
-          </w:p>
-        </w:tc>
-        <w:tc>
-          <w:tcPr/>
-          <w:p>
-            <w:pPr>
-              <w:pStyle w:val="Compact"/>
-              <w:jc w:val="right"/>
-            </w:pPr>
-            <w:r>
-              <w:t xml:space="preserve">0.017</w:t>
+              <w:t xml:space="preserve">-0.982</w:t>
+            </w:r>
+          </w:p>
+        </w:tc>
+        <w:tc>
+          <w:tcPr/>
+          <w:p>
+            <w:pPr>
+              <w:pStyle w:val="Compact"/>
+              <w:jc w:val="right"/>
+            </w:pPr>
+            <w:r>
+              <w:t xml:space="preserve">0.087</w:t>
+            </w:r>
+          </w:p>
+        </w:tc>
+        <w:tc>
+          <w:tcPr/>
+          <w:p>
+            <w:pPr>
+              <w:pStyle w:val="Compact"/>
+              <w:jc w:val="right"/>
+            </w:pPr>
+            <w:r>
+              <w:t xml:space="preserve">-0.006</w:t>
+            </w:r>
+          </w:p>
+        </w:tc>
+        <w:tc>
+          <w:tcPr/>
+          <w:p>
+            <w:pPr>
+              <w:pStyle w:val="Compact"/>
+              <w:jc w:val="right"/>
+            </w:pPr>
+            <w:r>
+              <w:t xml:space="preserve">-0.063</w:t>
+            </w:r>
+          </w:p>
+        </w:tc>
+        <w:tc>
+          <w:tcPr/>
+          <w:p>
+            <w:pPr>
+              <w:pStyle w:val="Compact"/>
+              <w:jc w:val="right"/>
+            </w:pPr>
+            <w:r>
+              <w:t xml:space="preserve">0.045</w:t>
             </w:r>
           </w:p>
         </w:tc>
@@ -3012,55 +3012,55 @@
               <w:jc w:val="right"/>
             </w:pPr>
             <w:r>
-              <w:t xml:space="preserve">-0.957</w:t>
-            </w:r>
-          </w:p>
-        </w:tc>
-        <w:tc>
-          <w:tcPr/>
-          <w:p>
-            <w:pPr>
-              <w:pStyle w:val="Compact"/>
-              <w:jc w:val="right"/>
-            </w:pPr>
-            <w:r>
-              <w:t xml:space="preserve">0.028</w:t>
-            </w:r>
-          </w:p>
-        </w:tc>
-        <w:tc>
-          <w:tcPr/>
-          <w:p>
-            <w:pPr>
-              <w:pStyle w:val="Compact"/>
-              <w:jc w:val="right"/>
-            </w:pPr>
-            <w:r>
-              <w:t xml:space="preserve">0.003</w:t>
-            </w:r>
-          </w:p>
-        </w:tc>
-        <w:tc>
-          <w:tcPr/>
-          <w:p>
-            <w:pPr>
-              <w:pStyle w:val="Compact"/>
-              <w:jc w:val="right"/>
-            </w:pPr>
-            <w:r>
-              <w:t xml:space="preserve">0.048</w:t>
-            </w:r>
-          </w:p>
-        </w:tc>
-        <w:tc>
-          <w:tcPr/>
-          <w:p>
-            <w:pPr>
-              <w:pStyle w:val="Compact"/>
-              <w:jc w:val="right"/>
-            </w:pPr>
-            <w:r>
-              <w:t xml:space="preserve">0.017</w:t>
+              <w:t xml:space="preserve">-0.978</w:t>
+            </w:r>
+          </w:p>
+        </w:tc>
+        <w:tc>
+          <w:tcPr/>
+          <w:p>
+            <w:pPr>
+              <w:pStyle w:val="Compact"/>
+              <w:jc w:val="right"/>
+            </w:pPr>
+            <w:r>
+              <w:t xml:space="preserve">0.105</w:t>
+            </w:r>
+          </w:p>
+        </w:tc>
+        <w:tc>
+          <w:tcPr/>
+          <w:p>
+            <w:pPr>
+              <w:pStyle w:val="Compact"/>
+              <w:jc w:val="right"/>
+            </w:pPr>
+            <w:r>
+              <w:t xml:space="preserve">-0.003</w:t>
+            </w:r>
+          </w:p>
+        </w:tc>
+        <w:tc>
+          <w:tcPr/>
+          <w:p>
+            <w:pPr>
+              <w:pStyle w:val="Compact"/>
+              <w:jc w:val="right"/>
+            </w:pPr>
+            <w:r>
+              <w:t xml:space="preserve">-0.037</w:t>
+            </w:r>
+          </w:p>
+        </w:tc>
+        <w:tc>
+          <w:tcPr/>
+          <w:p>
+            <w:pPr>
+              <w:pStyle w:val="Compact"/>
+              <w:jc w:val="right"/>
+            </w:pPr>
+            <w:r>
+              <w:t xml:space="preserve">0.037</w:t>
             </w:r>
           </w:p>
         </w:tc>

</xml_diff>

<commit_message>
Change all pictures from png to pdf
</commit_message>
<xml_diff>
--- a/OTR analyses/artificial-data-summary.docx
+++ b/OTR analyses/artificial-data-summary.docx
@@ -41,7 +41,7 @@
         <w:pStyle w:val="Date"/>
       </w:pPr>
       <w:r>
-        <w:t xml:space="preserve">2024-03-27</w:t>
+        <w:t xml:space="preserve">2024-07-03</w:t>
       </w:r>
     </w:p>
     <w:sdt>
@@ -1490,6 +1490,7 @@
         <w:tblW w:type="pct" w:w="5000"/>
         <w:tblLook w:firstRow="1" w:lastRow="0" w:firstColumn="0" w:lastColumn="0" w:noHBand="0" w:noVBand="0" w:val="0020"/>
         <w:jc w:val="start"/>
+        <w:tblLayout w:type="fixed"/>
         <w:tblCaption w:val="Pooled estimated values for the aggregated regimes. Inference is based on the application of Rubin’s rules."/>
       </w:tblPr>
       <w:tblGrid>
@@ -2364,6 +2365,7 @@
         <w:tblW w:type="pct" w:w="5000"/>
         <w:tblLook w:firstRow="1" w:lastRow="0" w:firstColumn="0" w:lastColumn="0" w:noHBand="0" w:noVBand="0" w:val="0020"/>
         <w:jc w:val="start"/>
+        <w:tblLayout w:type="fixed"/>
         <w:tblCaption w:val="Linear regime parameter estimates for the aggregated regimes (without additional modificiations) for the update 1 data. The respective parameter vectors have unit norm."/>
       </w:tblPr>
       <w:tblGrid>
@@ -3360,6 +3362,25 @@
       <w:jc w:val="center"/>
     </w:pPr>
   </w:style>
+  <w:style w:customStyle="1" w:styleId="AbstractTitle" w:type="paragraph">
+    <w:name w:val="Abstract Title"/>
+    <w:basedOn w:val="Normal"/>
+    <w:next w:val="Abstract"/>
+    <w:qFormat/>
+    <w:pPr>
+      <w:keepNext/>
+      <w:keepLines/>
+      <w:jc w:val="center"/>
+      <w:spacing w:after="0" w:before="300"/>
+    </w:pPr>
+    <w:rPr>
+      <w:sz w:val="20"/>
+      <w:szCs w:val="20"/>
+      <w:b/>
+      <w:color w:val="345A8A"/>
+      &gt;
+    </w:rPr>
+  </w:style>
   <w:style w:customStyle="1" w:styleId="Abstract" w:type="paragraph">
     <w:name w:val="Abstract"/>
     <w:basedOn w:val="Normal"/>
@@ -3368,7 +3389,7 @@
     <w:pPr>
       <w:keepNext/>
       <w:keepLines/>
-      <w:spacing w:after="300" w:before="300"/>
+      <w:spacing w:after="300" w:before="100"/>
     </w:pPr>
     <w:rPr>
       <w:sz w:val="20"/>
@@ -3590,6 +3611,18 @@
     <w:uiPriority w:val="9"/>
     <w:unhideWhenUsed/>
     <w:qFormat/>
+  </w:style>
+  <w:style w:styleId="FootnoteBlockText" w:type="paragraph">
+    <w:name w:val="Footnote Block Text"/>
+    <w:basedOn w:val="Footnote Text"/>
+    <w:next w:val="Footnote Text"/>
+    <w:uiPriority w:val="9"/>
+    <w:unhideWhenUsed/>
+    <w:qFormat/>
+    <w:pPr>
+      <w:spacing w:after="100" w:before="100"/>
+      <w:ind w:firstLine="0" w:left="480" w:right="480"/>
+    </w:pPr>
   </w:style>
   <w:style w:default="1" w:styleId="DefaultParagraphFont" w:type="character">
     <w:name w:val="Default Paragraph Font"/>

</xml_diff>